<commit_message>
corrections in particle emission, other minor things  found during application to Charles Skinner's DIMES experiments, and extend documentataion
</commit_message>
<xml_diff>
--- a/MPR_documentation.docx
+++ b/MPR_documentation.docx
@@ -1,6 +1,6 @@
 
 <file path=word/document.xml><?xml version="1.0" encoding="utf-8"?>
-<w:document xmlns:wpc="http://schemas.microsoft.com/office/word/2010/wordprocessingCanvas" xmlns:mo="http://schemas.microsoft.com/office/mac/office/2008/main" xmlns:mc="http://schemas.openxmlformats.org/markup-compatibility/2006" xmlns:mv="urn:schemas-microsoft-com:mac:vml" xmlns:o="urn:schemas-microsoft-com:office:office" xmlns:r="http://schemas.openxmlformats.org/officeDocument/2006/relationships" xmlns:m="http://schemas.openxmlformats.org/officeDocument/2006/math" xmlns:v="urn:schemas-microsoft-com:vml" xmlns:wp14="http://schemas.microsoft.com/office/word/2010/wordprocessingDrawing" xmlns:wp="http://schemas.openxmlformats.org/drawingml/2006/wordprocessingDrawing" xmlns:w10="urn:schemas-microsoft-com:office:word" xmlns:w="http://schemas.openxmlformats.org/wordprocessingml/2006/main" xmlns:w14="http://schemas.microsoft.com/office/word/2010/wordml" xmlns:w15="http://schemas.microsoft.com/office/word/2012/wordml" xmlns:wpg="http://schemas.microsoft.com/office/word/2010/wordprocessingGroup" xmlns:wpi="http://schemas.microsoft.com/office/word/2010/wordprocessingInk" xmlns:wne="http://schemas.microsoft.com/office/word/2006/wordml" xmlns:wps="http://schemas.microsoft.com/office/word/2010/wordprocessingShape" mc:Ignorable="w14 w15 wp14">
+<w:document xmlns:wpc="http://schemas.microsoft.com/office/word/2010/wordprocessingCanvas" xmlns:cx="http://schemas.microsoft.com/office/drawing/2014/chartex" xmlns:cx1="http://schemas.microsoft.com/office/drawing/2015/9/8/chartex" xmlns:cx2="http://schemas.microsoft.com/office/drawing/2015/10/21/chartex" xmlns:cx3="http://schemas.microsoft.com/office/drawing/2016/5/9/chartex" xmlns:cx4="http://schemas.microsoft.com/office/drawing/2016/5/10/chartex" xmlns:cx5="http://schemas.microsoft.com/office/drawing/2016/5/11/chartex" xmlns:cx6="http://schemas.microsoft.com/office/drawing/2016/5/12/chartex" xmlns:cx7="http://schemas.microsoft.com/office/drawing/2016/5/13/chartex" xmlns:cx8="http://schemas.microsoft.com/office/drawing/2016/5/14/chartex" xmlns:mc="http://schemas.openxmlformats.org/markup-compatibility/2006" xmlns:aink="http://schemas.microsoft.com/office/drawing/2016/ink" xmlns:am3d="http://schemas.microsoft.com/office/drawing/2017/model3d" xmlns:o="urn:schemas-microsoft-com:office:office" xmlns:r="http://schemas.openxmlformats.org/officeDocument/2006/relationships" xmlns:m="http://schemas.openxmlformats.org/officeDocument/2006/math" xmlns:v="urn:schemas-microsoft-com:vml" xmlns:wp14="http://schemas.microsoft.com/office/word/2010/wordprocessingDrawing" xmlns:wp="http://schemas.openxmlformats.org/drawingml/2006/wordprocessingDrawing" xmlns:w10="urn:schemas-microsoft-com:office:word" xmlns:w="http://schemas.openxmlformats.org/wordprocessingml/2006/main" xmlns:w14="http://schemas.microsoft.com/office/word/2010/wordml" xmlns:w15="http://schemas.microsoft.com/office/word/2012/wordml" xmlns:w16cid="http://schemas.microsoft.com/office/word/2016/wordml/cid" xmlns:w16se="http://schemas.microsoft.com/office/word/2015/wordml/symex" xmlns:wpg="http://schemas.microsoft.com/office/word/2010/wordprocessingGroup" xmlns:wpi="http://schemas.microsoft.com/office/word/2010/wordprocessingInk" xmlns:wne="http://schemas.microsoft.com/office/word/2006/wordml" xmlns:wps="http://schemas.microsoft.com/office/word/2010/wordprocessingShape" mc:Ignorable="w14 w15 w16se w16cid wp14">
   <w:body>
     <w:p>
       <w:pPr>
@@ -127,15 +127,7 @@
         <w:rPr>
           <w:bCs/>
         </w:rPr>
-        <w:t xml:space="preserve">A. Lasa, Feb </w:t>
-      </w:r>
-      <w:bookmarkStart w:id="0" w:name="_GoBack"/>
-      <w:bookmarkEnd w:id="0"/>
-      <w:r>
-        <w:rPr>
-          <w:bCs/>
-        </w:rPr>
-        <w:t>2017</w:t>
+        <w:t>A. Lasa, Feb 2017</w:t>
       </w:r>
     </w:p>
     <w:p>
@@ -1485,21 +1477,20 @@
           </mc:Choice>
           <mc:Fallback>
             <w:pict>
-              <v:group w14:anchorId="5052A6A5" id="Group 1" o:spid="_x0000_s1026" style="width:423pt;height:190.8pt;mso-position-horizontal-relative:char;mso-position-vertical-relative:line" coordorigin="71951,-155885" coordsize="7514794,3421886" o:gfxdata="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">
-                <v:group id="Group 36" o:spid="_x0000_s1027" style="position:absolute;left:71951;top:-155885;width:7514794;height:3421886" coordorigin="71951,-155885" coordsize="7514794,3421886" o:gfxdata="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">
-                  <v:group id="Shape 418" o:spid="_x0000_s1028" style="position:absolute;left:282111;top:-155885;width:6898852;height:2633493" coordorigin="282111,-155885" coordsize="6898852,2633493" o:gfxdata="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">
-                    <v:shape id="Shape 419" o:spid="_x0000_s1029" style="position:absolute;left:527248;top:1415419;width:6653715;height:980666;visibility:visible;mso-wrap-style:square;v-text-anchor:middle" coordsize="103930,119999" o:gfxdata="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" path="m0,119401c3409,126031,7938,75592,11396,66830,14854,58069,17922,60200,20746,66830,23571,73461,25519,113717,28343,106613,31168,99509,34431,26100,37693,24206,40956,22311,44755,99272,47920,95247,51086,91221,53268,-2516,56686,51,60105,2620,65766,98334,68432,110660,71098,122985,71539,79614,72682,74002,73824,68390,73924,69435,75286,76988,76648,84541,77723,112571,80638,103623,83552,94675,88893,22676,92775,23299,96656,23921,103930,107358,103930,107358e" filled="f" strokecolor="#5091cd" strokeweight="4.5pt">
+              <v:group w14:anchorId="5052A6A5" id="Group 1" o:spid="_x0000_s1026" style="width:423pt;height:190.8pt;mso-position-horizontal-relative:char;mso-position-vertical-relative:line" coordorigin="719,-1558" coordsize="75147,34218" o:gfxdata="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">
+                <v:group id="Group 36" o:spid="_x0000_s1027" style="position:absolute;left:719;top:-1558;width:75148;height:34218" coordorigin="719,-1558" coordsize="75147,34218" o:gfxdata="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">
+                  <v:group id="Shape 418" o:spid="_x0000_s1028" style="position:absolute;left:2821;top:-1558;width:68988;height:26334" coordorigin="2821,-1558" coordsize="68988,26334" o:gfxdata="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">
+                    <v:shape id="Shape 419" o:spid="_x0000_s1029" style="position:absolute;left:5272;top:14154;width:66537;height:9806;visibility:visible;mso-wrap-style:square;v-text-anchor:middle" coordsize="103930,119999" o:gfxdata="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" path="m,119401c3409,126031,7938,75592,11396,66830v3458,-8761,6526,-6630,9350,c23571,73461,25519,113717,28343,106613v2825,-7104,6088,-80513,9350,-82407c40956,22311,44755,99272,47920,95247,51086,91221,53268,-2516,56686,51v3419,2569,9080,98283,11746,110609c71098,122985,71539,79614,72682,74002v1142,-5612,1242,-4567,2604,2986c76648,84541,77723,112571,80638,103623,83552,94675,88893,22676,92775,23299v3881,622,11155,84059,11155,84059e" filled="f" strokecolor="#5091cd" strokeweight="4.5pt">
                       <v:path arrowok="t" o:extrusionok="f" o:connecttype="custom" o:connectlocs="0,975779;729585,546154;1328182,546154;1814551,871272;2413148,197818;3067892,778386;3629101,417;4381093,904345;4653183,604765;4819894,629168;5162535,846837;5939559,190406;6653715,877360" o:connectangles="0,0,0,0,0,0,0,0,0,0,0,0,0"/>
-                      <v:textbox inset="91425emu,45700emu,91425emu,45700emu"/>
                     </v:shape>
-                    <v:group id="Shape 420" o:spid="_x0000_s1030" style="position:absolute;left:500761;top:167119;width:1510743;height:1125099" coordorigin="500761,167119" coordsize="1510743,1125099" o:gfxdata="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">
-                      <v:group id="Shape 421" o:spid="_x0000_s1031" style="position:absolute;left:998984;top:167119;width:338628;height:346248" coordorigin="998984,167119" coordsize="338628,346248" o:gfxdata="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">
-                        <v:shapetype id="_x0000_t202" coordsize="21600,21600" o:spt="202" path="m0,0l0,21600,21600,21600,21600,0xe">
+                    <v:group id="Shape 420" o:spid="_x0000_s1030" style="position:absolute;left:5007;top:1671;width:15108;height:11251" coordorigin="5007,1671" coordsize="15107,11250" o:gfxdata="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">
+                      <v:group id="Shape 421" o:spid="_x0000_s1031" style="position:absolute;left:9989;top:1671;width:3387;height:3462" coordorigin="9989,1671" coordsize="3386,3462" o:gfxdata="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">
+                        <v:shapetype id="_x0000_t202" coordsize="21600,21600" o:spt="202" path="m,l,21600r21600,l21600,xe">
                           <v:stroke joinstyle="miter"/>
                           <v:path gradientshapeok="t" o:connecttype="rect"/>
                         </v:shapetype>
-                        <v:shape id="Shape 422" o:spid="_x0000_s1032" type="#_x0000_t202" style="position:absolute;left:998984;top:167119;width:338628;height:346248;visibility:visible;mso-wrap-style:square;v-text-anchor:top" o:gfxdata="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" filled="f" stroked="f">
-                          <v:textbox inset="91425emu,45700emu,91425emu,45700emu">
+                        <v:shape id="Shape 422" o:spid="_x0000_s1032" type="#_x0000_t202" style="position:absolute;left:9989;top:1671;width:3387;height:3462;visibility:visible;mso-wrap-style:square;v-text-anchor:top" o:gfxdata="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" filled="f" stroked="f">
+                          <v:textbox inset="2.53958mm,1.2694mm,2.53958mm,1.2694mm">
                             <w:txbxContent>
                               <w:p>
                                 <w:pPr>
@@ -1524,27 +1515,27 @@
                             </w:txbxContent>
                           </v:textbox>
                         </v:shape>
-                        <v:shapetype id="_x0000_t32" coordsize="21600,21600" o:spt="32" o:oned="t" path="m0,0l21600,21600e" filled="f">
+                        <v:shapetype id="_x0000_t32" coordsize="21600,21600" o:spt="32" o:oned="t" path="m,l21600,21600e" filled="f">
                           <v:path arrowok="t" fillok="f" o:connecttype="none"/>
                           <o:lock v:ext="edit" shapetype="t"/>
                         </v:shapetype>
-                        <v:shape id="Shape 423" o:spid="_x0000_s1033" type="#_x0000_t32" style="position:absolute;left:1168299;top:167119;width:0;height:0;visibility:visible;mso-wrap-style:square" o:connectortype="straight" o:gfxdata="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" strokecolor="#306dbe" strokeweight="26425emu"/>
+                        <v:shape id="Shape 423" o:spid="_x0000_s1033" type="#_x0000_t32" style="position:absolute;left:11682;top:1671;width:0;height:0;visibility:visible;mso-wrap-style:square" o:connectortype="straight" o:gfxdata="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" strokecolor="#306dbe" strokeweight=".73403mm"/>
                       </v:group>
-                      <v:shape id="Shape 424" o:spid="_x0000_s1034" type="#_x0000_t32" style="position:absolute;left:500761;top:589760;width:1205942;height:397658;visibility:visible;mso-wrap-style:square" o:connectortype="straight" o:gfxdata="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" strokecolor="#20496f" strokeweight="3pt">
+                      <v:shape id="Shape 424" o:spid="_x0000_s1034" type="#_x0000_t32" style="position:absolute;left:5007;top:5897;width:12060;height:3977;visibility:visible;mso-wrap-style:square" o:connectortype="straight" o:gfxdata="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" strokecolor="#20496f" strokeweight="3pt">
                         <v:stroke endarrow="classic" endarrowwidth="wide" endarrowlength="long"/>
                       </v:shape>
-                      <v:shape id="Shape 425" o:spid="_x0000_s1035" type="#_x0000_t32" style="position:absolute;left:653163;top:742160;width:1205942;height:397658;visibility:visible;mso-wrap-style:square" o:connectortype="straight" o:gfxdata="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" strokecolor="#20496f" strokeweight="3pt">
+                      <v:shape id="Shape 425" o:spid="_x0000_s1035" type="#_x0000_t32" style="position:absolute;left:6531;top:7421;width:12060;height:3977;visibility:visible;mso-wrap-style:square" o:connectortype="straight" o:gfxdata="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" strokecolor="#20496f" strokeweight="3pt">
                         <v:stroke endarrow="classic" endarrowwidth="wide" endarrowlength="long"/>
                       </v:shape>
-                      <v:shape id="Shape 426" o:spid="_x0000_s1036" type="#_x0000_t32" style="position:absolute;left:805562;top:894560;width:1205942;height:397658;visibility:visible;mso-wrap-style:square" o:connectortype="straight" o:gfxdata="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" strokecolor="#20496f" strokeweight="3pt">
+                      <v:shape id="Shape 426" o:spid="_x0000_s1036" type="#_x0000_t32" style="position:absolute;left:8055;top:8945;width:12060;height:3977;visibility:visible;mso-wrap-style:square" o:connectortype="straight" o:gfxdata="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" strokecolor="#20496f" strokeweight="3pt">
                         <v:stroke endarrow="classic" endarrowwidth="wide" endarrowlength="long"/>
                       </v:shape>
                     </v:group>
-                    <v:shape id="Shape 427" o:spid="_x0000_s1037" type="#_x0000_t32" style="position:absolute;left:282111;top:1512190;width:0;height:897939;rotation:180;visibility:visible;mso-wrap-style:square" o:connectortype="straight" o:gfxdata="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" strokeweight="26425emu">
+                    <v:shape id="Shape 427" o:spid="_x0000_s1037" type="#_x0000_t32" style="position:absolute;left:2821;top:15121;width:0;height:8980;rotation:180;visibility:visible;mso-wrap-style:square" o:connectortype="straight" o:gfxdata="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" strokeweight=".73403mm">
                       <v:stroke startarrow="classic" startarrowwidth="wide" startarrowlength="long" endarrow="classic" endarrowwidth="wide" endarrowlength="long"/>
                     </v:shape>
-                    <v:shape id="Shape 428" o:spid="_x0000_s1038" type="#_x0000_t202" style="position:absolute;left:384285;top:1661456;width:931948;height:606775;visibility:visible;mso-wrap-style:square;v-text-anchor:top" o:gfxdata="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" filled="f" stroked="f">
-                      <v:textbox inset="91425emu,45700emu,91425emu,45700emu">
+                    <v:shape id="Shape 428" o:spid="_x0000_s1038" type="#_x0000_t202" style="position:absolute;left:3842;top:16614;width:9320;height:6068;visibility:visible;mso-wrap-style:square;v-text-anchor:top" o:gfxdata="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" filled="f" stroked="f">
+                      <v:textbox inset="2.53958mm,1.2694mm,2.53958mm,1.2694mm">
                         <w:txbxContent>
                           <w:p>
                             <w:pPr>
@@ -1569,12 +1560,11 @@
                         </w:txbxContent>
                       </v:textbox>
                     </v:shape>
-                    <v:shape id="Shape 429" o:spid="_x0000_s1039" style="position:absolute;left:3378693;top:445196;width:2457907;height:1738627;rotation:-831890fd;visibility:visible;mso-wrap-style:square;v-text-anchor:middle" coordsize="120000,120000" o:gfxdata="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" path="m0,0c20356,35075,47182,60975,67182,80975,87183,100975,120000,120000,120000,120000l120000,120000e" filled="f" strokecolor="#de762d" strokeweight="4.5pt">
+                    <v:shape id="Shape 429" o:spid="_x0000_s1039" style="position:absolute;left:33786;top:4451;width:24580;height:17387;rotation:-831890fd;visibility:visible;mso-wrap-style:square;v-text-anchor:middle" coordsize="120000,120000" o:gfxdata="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" path="m,c20356,35075,47182,60975,67182,80975v20001,20000,52818,39025,52818,39025l120000,120000e" filled="f" strokecolor="#de762d" strokeweight="4.5pt">
                       <v:path arrowok="t" o:extrusionok="f" textboxrect="0,0,120000,120000"/>
-                      <v:textbox inset="91425emu,45700emu,91425emu,45700emu"/>
                     </v:shape>
-                    <v:shape id="Shape 430" o:spid="_x0000_s1040" type="#_x0000_t202" style="position:absolute;left:2971143;top:159856;width:661820;height:346248;visibility:visible;mso-wrap-style:square;v-text-anchor:top" o:gfxdata="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" filled="f" stroked="f">
-                      <v:textbox inset="91425emu,45700emu,91425emu,45700emu">
+                    <v:shape id="Shape 430" o:spid="_x0000_s1040" type="#_x0000_t202" style="position:absolute;left:29711;top:1598;width:6618;height:3463;visibility:visible;mso-wrap-style:square;v-text-anchor:top" o:gfxdata="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" filled="f" stroked="f">
+                      <v:textbox inset="2.53958mm,1.2694mm,2.53958mm,1.2694mm">
                         <w:txbxContent>
                           <w:p>
                             <w:pPr>
@@ -1593,15 +1583,15 @@
                         </w:txbxContent>
                       </v:textbox>
                     </v:shape>
-                    <v:shape id="Shape 431" o:spid="_x0000_s1041" type="#_x0000_t32" style="position:absolute;left:6511556;top:636813;width:8205;height:1840795;rotation:180;visibility:visible;mso-wrap-style:square" o:connectortype="straight" o:gfxdata="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" strokecolor="#920092" strokeweight="3pt">
+                    <v:shape id="Shape 431" o:spid="_x0000_s1041" type="#_x0000_t32" style="position:absolute;left:65115;top:6368;width:82;height:18408;rotation:180;visibility:visible;mso-wrap-style:square" o:connectortype="straight" o:gfxdata="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" strokecolor="#920092" strokeweight="3pt">
                       <v:stroke dashstyle="dash" endarrow="block" endarrowwidth="wide" endarrowlength="long"/>
                     </v:shape>
-                    <v:shape id="Shape 432" o:spid="_x0000_s1042" type="#_x0000_t32" style="position:absolute;left:6173867;top:2247148;width:731519;height:1534;rotation:180;visibility:visible;mso-wrap-style:square" o:connectortype="straight" o:gfxdata="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" strokecolor="#920092" strokeweight="3pt">
+                    <v:shape id="Shape 432" o:spid="_x0000_s1042" type="#_x0000_t32" style="position:absolute;left:61738;top:22471;width:7315;height:15;rotation:180;visibility:visible;mso-wrap-style:square" o:connectortype="straight" o:gfxdata="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" strokecolor="#920092" strokeweight="3pt">
                       <v:stroke dashstyle="dash"/>
                     </v:shape>
-                    <v:group id="Shape 433" o:spid="_x0000_s1043" style="position:absolute;left:5987851;top:-121362;width:1119224;height:858020" coordorigin="5987851,-121362" coordsize="1119224,858020" o:gfxdata="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">
-                      <v:shape id="Shape 434" o:spid="_x0000_s1044" type="#_x0000_t202" style="position:absolute;left:6254368;top:159843;width:852707;height:576815;visibility:visible;mso-wrap-style:square;v-text-anchor:top" o:gfxdata="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" filled="f" stroked="f">
-                        <v:textbox inset="91425emu,45700emu,91425emu,45700emu">
+                    <v:group id="Shape 433" o:spid="_x0000_s1043" style="position:absolute;left:59878;top:-1213;width:11192;height:8579" coordorigin="59878,-1213" coordsize="11192,8580" o:gfxdata="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">
+                      <v:shape id="Shape 434" o:spid="_x0000_s1044" type="#_x0000_t202" style="position:absolute;left:62543;top:1598;width:8527;height:5768;visibility:visible;mso-wrap-style:square;v-text-anchor:top" o:gfxdata="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" filled="f" stroked="f">
+                        <v:textbox inset="2.53958mm,1.2694mm,2.53958mm,1.2694mm">
                           <w:txbxContent>
                             <w:p>
                               <w:pPr>
@@ -1637,8 +1627,8 @@
                           </w:txbxContent>
                         </v:textbox>
                       </v:shape>
-                      <v:shape id="Shape 435" o:spid="_x0000_s1045" type="#_x0000_t202" style="position:absolute;left:5987851;top:-121362;width:958319;height:514798;visibility:visible;mso-wrap-style:square;v-text-anchor:top" o:gfxdata="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" filled="f" stroked="f">
-                        <v:textbox inset="91425emu,45700emu,91425emu,45700emu">
+                      <v:shape id="Shape 435" o:spid="_x0000_s1045" type="#_x0000_t202" style="position:absolute;left:59878;top:-1213;width:9583;height:5147;visibility:visible;mso-wrap-style:square;v-text-anchor:top" o:gfxdata="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" filled="f" stroked="f">
+                        <v:textbox inset="2.53958mm,1.2694mm,2.53958mm,1.2694mm">
                           <w:txbxContent>
                             <w:p>
                               <w:pPr>
@@ -1664,15 +1654,15 @@
                         </v:textbox>
                       </v:shape>
                     </v:group>
-                    <v:shape id="Shape 436" o:spid="_x0000_s1046" type="#_x0000_t32" style="position:absolute;left:5833635;top:1871877;width:675631;height:122904;visibility:visible;mso-wrap-style:square" o:connectortype="straight" o:gfxdata="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" strokecolor="maroon" strokeweight="26425emu">
+                    <v:shape id="Shape 436" o:spid="_x0000_s1046" type="#_x0000_t32" style="position:absolute;left:58336;top:18718;width:6756;height:1229;visibility:visible;mso-wrap-style:square" o:connectortype="straight" o:gfxdata="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" strokecolor="maroon" strokeweight=".73403mm">
                       <v:stroke dashstyle="dash"/>
                     </v:shape>
-                    <v:shape id="Shape 437" o:spid="_x0000_s1047" type="#_x0000_t32" style="position:absolute;left:4986552;top:636813;width:1113404;height:1221518;flip:x y;visibility:visible;mso-wrap-style:square" o:connectortype="straight" o:gfxdata="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" strokecolor="#de762d" strokeweight="3pt">
+                    <v:shape id="Shape 437" o:spid="_x0000_s1047" type="#_x0000_t32" style="position:absolute;left:49865;top:6368;width:11134;height:12215;flip:x y;visibility:visible;mso-wrap-style:square" o:connectortype="straight" o:gfxdata="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" strokecolor="#de762d" strokeweight="3pt">
                       <v:stroke dashstyle="dash" endarrow="block" endarrowwidth="wide" endarrowlength="long"/>
                     </v:shape>
-                    <v:group id="Shape 438" o:spid="_x0000_s1048" style="position:absolute;left:4869005;top:-155885;width:1031504;height:892530" coordorigin="4869005,-155885" coordsize="1031504,892530" o:gfxdata="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">
-                      <v:shape id="Shape 439" o:spid="_x0000_s1049" type="#_x0000_t202" style="position:absolute;left:4985777;top:50241;width:914732;height:686404;visibility:visible;mso-wrap-style:square;v-text-anchor:top" o:gfxdata="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" filled="f" stroked="f">
-                        <v:textbox inset="91425emu,45700emu,91425emu,45700emu">
+                    <v:group id="Shape 438" o:spid="_x0000_s1048" style="position:absolute;left:48690;top:-1558;width:10315;height:8924" coordorigin="48690,-1558" coordsize="10315,8925" o:gfxdata="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">
+                      <v:shape id="Shape 439" o:spid="_x0000_s1049" type="#_x0000_t202" style="position:absolute;left:49857;top:502;width:9148;height:6864;visibility:visible;mso-wrap-style:square;v-text-anchor:top" o:gfxdata="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" filled="f" stroked="f">
+                        <v:textbox inset="2.53958mm,1.2694mm,2.53958mm,1.2694mm">
                           <w:txbxContent>
                             <w:p>
                               <w:pPr>
@@ -1708,8 +1698,8 @@
                           </w:txbxContent>
                         </v:textbox>
                       </v:shape>
-                      <v:shape id="Shape 440" o:spid="_x0000_s1050" type="#_x0000_t202" style="position:absolute;left:4869005;top:-155885;width:865704;height:473657;visibility:visible;mso-wrap-style:square;v-text-anchor:top" o:gfxdata="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" filled="f" stroked="f">
-                        <v:textbox inset="91425emu,45700emu,91425emu,45700emu">
+                      <v:shape id="Shape 440" o:spid="_x0000_s1050" type="#_x0000_t202" style="position:absolute;left:48690;top:-1558;width:8657;height:4735;visibility:visible;mso-wrap-style:square;v-text-anchor:top" o:gfxdata="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" filled="f" stroked="f">
+                        <v:textbox inset="2.53958mm,1.2694mm,2.53958mm,1.2694mm">
                           <w:txbxContent>
                             <w:p>
                               <w:pPr>
@@ -1735,13 +1725,12 @@
                         </v:textbox>
                       </v:shape>
                     </v:group>
-                    <v:shape id="Shape 441" o:spid="_x0000_s1051" style="position:absolute;left:5157259;top:1279115;width:421747;height:408079;visibility:visible;mso-wrap-style:square;v-text-anchor:middle" coordsize="120000,120000" o:gfxdata="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" path="m6340,120000c-4572,99315,164,65308,8811,46376,17459,27444,39696,14122,58228,6409,76759,-1302,119999,99,119999,99e" filled="f" strokecolor="#de762d" strokeweight="3pt">
+                    <v:shape id="Shape 441" o:spid="_x0000_s1051" style="position:absolute;left:51572;top:12791;width:4218;height:4080;visibility:visible;mso-wrap-style:square;v-text-anchor:middle" coordsize="120000,120000" o:gfxdata="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" path="m6340,120000c-4572,99315,164,65308,8811,46376,17459,27444,39696,14122,58228,6409,76759,-1302,119999,99,119999,99e" filled="f" strokecolor="#de762d" strokeweight="3pt">
                       <v:stroke dashstyle="dash"/>
                       <v:path arrowok="t" o:extrusionok="f" textboxrect="0,0,120000,120000"/>
-                      <v:textbox inset="91425emu,45700emu,91425emu,45700emu"/>
                     </v:shape>
-                    <v:shape id="Shape 442" o:spid="_x0000_s1052" type="#_x0000_t202" style="position:absolute;left:4301376;top:873787;width:1031197;height:492204;visibility:visible;mso-wrap-style:square;v-text-anchor:top" o:gfxdata="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" filled="f" stroked="f">
-                      <v:textbox inset="91425emu,45700emu,91425emu,45700emu">
+                    <v:shape id="Shape 442" o:spid="_x0000_s1052" type="#_x0000_t202" style="position:absolute;left:43013;top:8737;width:10312;height:4922;visibility:visible;mso-wrap-style:square;v-text-anchor:top" o:gfxdata="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" filled="f" stroked="f">
+                      <v:textbox inset="2.53958mm,1.2694mm,2.53958mm,1.2694mm">
                         <w:txbxContent>
                           <w:p>
                             <w:pPr>
@@ -1769,8 +1758,8 @@
                         </w:txbxContent>
                       </v:textbox>
                     </v:shape>
-                    <v:shape id="Shape 443" o:spid="_x0000_s1053" type="#_x0000_t202" style="position:absolute;left:5508705;top:845058;width:1072029;height:655786;visibility:visible;mso-wrap-style:square;v-text-anchor:top" o:gfxdata="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" filled="f" stroked="f">
-                      <v:textbox inset="91425emu,45700emu,91425emu,45700emu">
+                    <v:shape id="Shape 443" o:spid="_x0000_s1053" type="#_x0000_t202" style="position:absolute;left:55087;top:8450;width:10720;height:6558;visibility:visible;mso-wrap-style:square;v-text-anchor:top" o:gfxdata="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" filled="f" stroked="f">
+                      <v:textbox inset="2.53958mm,1.2694mm,2.53958mm,1.2694mm">
                         <w:txbxContent>
                           <w:p>
                             <w:pPr>
@@ -1798,13 +1787,12 @@
                         </w:txbxContent>
                       </v:textbox>
                     </v:shape>
-                    <v:shape id="Shape 444" o:spid="_x0000_s1054" style="position:absolute;left:6254853;top:1687193;width:267829;height:246223;visibility:visible;mso-wrap-style:square;v-text-anchor:middle" coordsize="120000,120000" o:gfxdata="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" path="m0,120000c3064,92982,5161,68772,15484,50526,25806,32281,46218,17643,61934,10527,77651,3411,101073,8883,109782,7830,118492,6777,118296,-96,120000,1e" filled="f" strokecolor="#920092" strokeweight="26425emu">
+                    <v:shape id="Shape 444" o:spid="_x0000_s1054" style="position:absolute;left:62548;top:16871;width:2678;height:2463;visibility:visible;mso-wrap-style:square;v-text-anchor:middle" coordsize="120000,120000" o:gfxdata="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" path="m,120000c3064,92982,5161,68772,15484,50526,25806,32281,46218,17643,61934,10527,77651,3411,101073,8883,109782,7830,118492,6777,118296,-96,120000,1e" filled="f" strokecolor="#920092" strokeweight=".73403mm">
                       <v:stroke dashstyle="dash"/>
                       <v:path arrowok="t" o:extrusionok="f" textboxrect="0,0,120000,120000"/>
-                      <v:textbox inset="91425emu,45700emu,91425emu,45700emu"/>
                     </v:shape>
                   </v:group>
-                  <v:shape id="Text Box 64" o:spid="_x0000_s1055" type="#_x0000_t202" style="position:absolute;left:71951;top:2780649;width:7514794;height:485352;visibility:visible;mso-wrap-style:square;v-text-anchor:top" o:gfxdata="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" filled="f" strokecolor="#d9d9d9">
+                  <v:shape id="Text Box 64" o:spid="_x0000_s1055" type="#_x0000_t202" style="position:absolute;left:719;top:27806;width:75148;height:4854;visibility:visible;mso-wrap-style:square;v-text-anchor:top" o:gfxdata="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" filled="f" strokecolor="#d9d9d9">
                     <v:textbox>
                       <w:txbxContent>
                         <w:p>
@@ -1832,7 +1820,7 @@
                     </v:textbox>
                   </v:shape>
                 </v:group>
-                <v:rect id="Rectangle 65" o:spid="_x0000_s1056" style="position:absolute;left:71951;top:-123368;width:7514794;height:2905165;visibility:visible;mso-wrap-style:square;v-text-anchor:middle" o:gfxdata="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" filled="f" strokecolor="#d9d9d9"/>
+                <v:rect id="Rectangle 65" o:spid="_x0000_s1056" style="position:absolute;left:719;top:-1233;width:75148;height:29050;visibility:visible;mso-wrap-style:square;v-text-anchor:middle" o:gfxdata="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" filled="f" strokecolor="#d9d9d9"/>
                 <w10:anchorlock/>
               </v:group>
             </w:pict>
@@ -2149,6 +2137,7 @@
         <w:rPr>
           <w:b/>
         </w:rPr>
+        <w:lastRenderedPageBreak/>
         <w:t>ALGORITHM</w:t>
       </w:r>
     </w:p>
@@ -3825,7 +3814,7 @@
           </mc:Choice>
           <mc:Fallback>
             <w:pict>
-              <v:group w14:anchorId="1D22D96F" id="_x0000_s1057" style="width:364.05pt;height:191.4pt;mso-position-horizontal-relative:char;mso-position-vertical-relative:line" coordsize="7866039,4620759" o:gfxdata="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">
+              <v:group w14:anchorId="1D22D96F" id="_x0000_s1057" style="width:364.05pt;height:191.4pt;mso-position-horizontal-relative:char;mso-position-vertical-relative:line" coordsize="78660,46207" o:gfxdata="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">
                 <v:shapetype id="_x0000_t75" coordsize="21600,21600" o:spt="75" o:preferrelative="t" path="m@4@5l@4@11@9@11@9@5xe" filled="f" stroked="f">
                   <v:stroke joinstyle="miter"/>
                   <v:formulas>
@@ -3845,12 +3834,11 @@
                   <v:path o:extrusionok="f" gradientshapeok="t" o:connecttype="rect"/>
                   <o:lock v:ext="edit" aspectratio="t"/>
                 </v:shapetype>
-                <v:shape id="Picture 262" o:spid="_x0000_s1058" type="#_x0000_t75" alt="surface_zoom3.png" style="position:absolute;left:1034459;top:1410358;width:6395359;height:2676667;visibility:visible;mso-wrap-style:square" o:gfxdata="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">
-                  <v:imagedata r:id="rId6" o:title="surface_zoom3.png" croptop="15166f" cropbottom="15976f"/>
-                  <v:path arrowok="t"/>
+                <v:shape id="Picture 262" o:spid="_x0000_s1058" type="#_x0000_t75" alt="surface_zoom3.png" style="position:absolute;left:10344;top:14103;width:63954;height:26767;visibility:visible;mso-wrap-style:square" o:gfxdata="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">
+                  <v:imagedata r:id="rId6" o:title="surface_zoom3" croptop="15166f" cropbottom="15976f"/>
                 </v:shape>
-                <v:group id="Group 263" o:spid="_x0000_s1059" style="position:absolute;width:7866039;height:4620759" coordsize="7866039,4620759" o:gfxdata="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">
-                  <v:shape id="Text Box 264" o:spid="_x0000_s1060" type="#_x0000_t202" style="position:absolute;top:4034465;width:7866039;height:586294;visibility:visible;mso-wrap-style:square;v-text-anchor:top" o:gfxdata="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" filled="f" strokecolor="#d9d9d9">
+                <v:group id="Group 263" o:spid="_x0000_s1059" style="position:absolute;width:78660;height:46207" coordsize="78660,46207" o:gfxdata="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">
+                  <v:shape id="Text Box 264" o:spid="_x0000_s1060" type="#_x0000_t202" style="position:absolute;top:40344;width:78660;height:5863;visibility:visible;mso-wrap-style:square;v-text-anchor:top" o:gfxdata="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" filled="f" strokecolor="#d9d9d9">
                     <v:textbox>
                       <w:txbxContent>
                         <w:p>
@@ -3877,16 +3865,16 @@
                       </w:txbxContent>
                     </v:textbox>
                   </v:shape>
-                  <v:group id="Group 265" o:spid="_x0000_s1061" style="position:absolute;left:5778;width:7860261;height:4035864" coordorigin="5778" coordsize="7860261,4035864" o:gfxdata="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">
-                    <v:group id="Group 266" o:spid="_x0000_s1062" style="position:absolute;left:5778;width:7860261;height:4035864" coordorigin="5778" coordsize="7860261,4035864" o:gfxdata="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">
-                      <v:group id="Group 267" o:spid="_x0000_s1063" style="position:absolute;left:5778;width:7860261;height:4035864" coordorigin="5778" coordsize="7860261,4035864" o:gfxdata="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">
-                        <v:group id="Group 268" o:spid="_x0000_s1064" style="position:absolute;left:5778;width:7860261;height:4035864" coordorigin="5778" coordsize="8799140,4517934" o:gfxdata="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">
+                  <v:group id="Group 265" o:spid="_x0000_s1061" style="position:absolute;left:57;width:78603;height:40358" coordorigin="57" coordsize="78602,40358" o:gfxdata="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">
+                    <v:group id="Group 266" o:spid="_x0000_s1062" style="position:absolute;left:57;width:78603;height:40358" coordorigin="57" coordsize="78602,40358" o:gfxdata="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">
+                      <v:group id="Group 267" o:spid="_x0000_s1063" style="position:absolute;left:57;width:78603;height:40358" coordorigin="57" coordsize="78602,40358" o:gfxdata="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">
+                        <v:group id="Group 268" o:spid="_x0000_s1064" style="position:absolute;left:57;width:78603;height:40358" coordorigin="57" coordsize="87991,45179" o:gfxdata="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">
                           <o:lock v:ext="edit" aspectratio="t"/>
-                          <v:rect id="Rectangle 269" o:spid="_x0000_s1065" style="position:absolute;left:5778;width:8799140;height:4517934;visibility:visible;mso-wrap-style:square;v-text-anchor:middle" o:gfxdata="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" filled="f" strokecolor="#d9d9d9"/>
-                          <v:group id="Group 270" o:spid="_x0000_s1066" style="position:absolute;left:262838;top:401273;width:7666972;height:2560898" coordorigin="262838,401273" coordsize="7666972,2560898" o:gfxdata="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">
-                            <v:group id="Group 271" o:spid="_x0000_s1067" style="position:absolute;left:262838;top:401273;width:7666972;height:2560898" coordorigin="262837,401268" coordsize="8131787,2785126" o:gfxdata="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">
-                              <v:shape id="Text Box 272" o:spid="_x0000_s1068" type="#_x0000_t202" style="position:absolute;left:3746718;top:872764;width:1260787;height:298339;visibility:visible;mso-wrap-style:square;v-text-anchor:top" o:gfxdata="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" stroked="f"/>
-                              <v:shape id="Text Box 273" o:spid="_x0000_s1069" type="#_x0000_t202" style="position:absolute;left:7756029;top:2377067;width:638595;height:809327;visibility:visible;mso-wrap-style:square;v-text-anchor:top" o:gfxdata="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" filled="f" stroked="f">
+                          <v:rect id="Rectangle 269" o:spid="_x0000_s1065" style="position:absolute;left:57;width:87992;height:45179;visibility:visible;mso-wrap-style:square;v-text-anchor:middle" o:gfxdata="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" filled="f" strokecolor="#d9d9d9"/>
+                          <v:group id="Group 270" o:spid="_x0000_s1066" style="position:absolute;left:2628;top:4012;width:76670;height:25609" coordorigin="2628,4012" coordsize="76669,25608" o:gfxdata="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">
+                            <v:group id="Group 271" o:spid="_x0000_s1067" style="position:absolute;left:2628;top:4012;width:76670;height:25609" coordorigin="2628,4012" coordsize="81317,27851" o:gfxdata="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">
+                              <v:shape id="Text Box 272" o:spid="_x0000_s1068" type="#_x0000_t202" style="position:absolute;left:37467;top:8727;width:12608;height:2984;visibility:visible;mso-wrap-style:square;v-text-anchor:top" o:gfxdata="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" stroked="f"/>
+                              <v:shape id="Text Box 273" o:spid="_x0000_s1069" type="#_x0000_t202" style="position:absolute;left:77560;top:23770;width:6386;height:8093;visibility:visible;mso-wrap-style:square;v-text-anchor:top" o:gfxdata="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" filled="f" stroked="f">
                                 <v:textbox>
                                   <w:txbxContent>
                                     <w:p>
@@ -3926,25 +3914,25 @@
                                   </w:txbxContent>
                                 </v:textbox>
                               </v:shape>
-                              <v:group id="Group 274" o:spid="_x0000_s1070" style="position:absolute;left:1096109;top:1420668;width:6659479;height:1702947" coordorigin="1096109,1420668" coordsize="5263728,1346028" o:gfxdata="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">
+                              <v:group id="Group 274" o:spid="_x0000_s1070" style="position:absolute;left:10961;top:14206;width:66594;height:17030" coordorigin="10961,14206" coordsize="52637,13460" o:gfxdata="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">
                                 <o:lock v:ext="edit" aspectratio="t"/>
-                                <v:group id="Group 275" o:spid="_x0000_s1071" style="position:absolute;left:1096109;top:1420668;width:5263728;height:1346028" coordorigin="1096109,1420668" coordsize="5263728,1346028" o:gfxdata="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">
-                                  <v:shape id="Straight Arrow Connector 276" o:spid="_x0000_s1072" type="#_x0000_t32" style="position:absolute;left:1096109;top:1437744;width:5263728;height:1328952;visibility:visible;mso-wrap-style:square" o:connectortype="straight" o:gfxdata="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" strokecolor="#ae481d" strokeweight="3pt">
+                                <v:group id="Group 275" o:spid="_x0000_s1071" style="position:absolute;left:10961;top:14206;width:52637;height:13460" coordorigin="10961,14206" coordsize="52637,13460" o:gfxdata="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">
+                                  <v:shape id="Straight Arrow Connector 276" o:spid="_x0000_s1072" type="#_x0000_t32" style="position:absolute;left:10961;top:14377;width:52637;height:13289;visibility:visible;mso-wrap-style:square" o:connectortype="straight" o:gfxdata="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" strokecolor="#ae481d" strokeweight="3pt">
                                     <v:stroke endarrow="open"/>
-                                    <v:shadow on="t" opacity="24903f" mv:blur="40000f" origin=",.5" offset="0,20000emu"/>
+                                    <v:shadow on="t" color="black" opacity="24903f" origin=",.5" offset="0,.55556mm"/>
                                   </v:shape>
-                                  <v:line id="Straight Connector 277" o:spid="_x0000_s1073" style="position:absolute;flip:y;visibility:visible;mso-wrap-style:square" from="3137400,1420668" to="3137400,1904627" o:connectortype="straight" o:gfxdata="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" strokecolor="#ed7d31 [3205]" strokeweight="2pt">
+                                  <v:line id="Straight Connector 277" o:spid="_x0000_s1073" style="position:absolute;flip:y;visibility:visible;mso-wrap-style:square" from="31374,14206" to="31374,19046" o:connectortype="straight" o:gfxdata="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" strokecolor="#ed7d31 [3205]" strokeweight="2pt">
                                     <v:stroke dashstyle="3 1"/>
-                                    <v:shadow on="t" opacity="24903f" mv:blur="40000f" origin=",.5" offset="0,20000emu"/>
+                                    <v:shadow on="t" color="black" opacity="24903f" origin=",.5" offset="0,.55556mm"/>
                                   </v:line>
                                 </v:group>
-                                <v:shape id="Straight Arrow Connector 278" o:spid="_x0000_s1074" type="#_x0000_t32" style="position:absolute;left:1099099;top:1431461;width:2038301;height:502229;visibility:visible;mso-wrap-style:square" o:connectortype="straight" o:gfxdata="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" strokecolor="white" strokeweight="4.5pt">
+                                <v:shape id="Straight Arrow Connector 278" o:spid="_x0000_s1074" type="#_x0000_t32" style="position:absolute;left:10990;top:14314;width:20384;height:5022;visibility:visible;mso-wrap-style:square" o:connectortype="straight" o:gfxdata="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" strokecolor="white" strokeweight="4.5pt">
                                   <v:stroke opacity="40606f"/>
-                                  <v:shadow on="t" opacity="24903f" mv:blur="40000f" origin=",.5" offset="0,20000emu"/>
+                                  <v:shadow on="t" color="black" opacity="24903f" origin=",.5" offset="0,.55556mm"/>
                                   <o:lock v:ext="edit" shapetype="f"/>
                                 </v:shape>
                               </v:group>
-                              <v:shape id="Text Box 279" o:spid="_x0000_s1075" type="#_x0000_t202" style="position:absolute;left:2879100;top:1530029;width:661546;height:796978;visibility:visible;mso-wrap-style:square;v-text-anchor:top" o:gfxdata="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" stroked="f">
+                              <v:shape id="Text Box 279" o:spid="_x0000_s1075" type="#_x0000_t202" style="position:absolute;left:28791;top:15300;width:6615;height:7970;visibility:visible;mso-wrap-style:square;v-text-anchor:top" o:gfxdata="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" stroked="f">
                                 <v:fill opacity="46003f"/>
                                 <v:textbox inset=",0,,5.76pt">
                                   <w:txbxContent>
@@ -3970,7 +3958,7 @@
                                   </w:txbxContent>
                                 </v:textbox>
                               </v:shape>
-                              <v:rect id="Rectangle 280" o:spid="_x0000_s1076" style="position:absolute;left:1498508;top:542957;width:776292;height:869694;visibility:visible;mso-wrap-style:square;v-text-anchor:top" o:gfxdata="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" stroked="f">
+                              <v:rect id="Rectangle 280" o:spid="_x0000_s1076" style="position:absolute;left:14985;top:5429;width:7763;height:8697;visibility:visible;mso-wrap-style:square;v-text-anchor:top" o:gfxdata="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" stroked="f">
                                 <v:fill opacity="32896f"/>
                                 <v:textbox>
                                   <w:txbxContent>
@@ -4007,19 +3995,19 @@
                                   </w:txbxContent>
                                 </v:textbox>
                               </v:rect>
-                              <v:group id="Group 281" o:spid="_x0000_s1077" style="position:absolute;left:262837;top:401268;width:4652608;height:2275419" coordorigin="262837,401268" coordsize="4652608,2275419" o:gfxdata="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">
-                                <v:group id="Group 282" o:spid="_x0000_s1078" style="position:absolute;left:423744;top:401268;width:4491701;height:2275419" coordorigin="423744,401292" coordsize="2559805,1318645" o:gfxdata="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">
+                              <v:group id="Group 281" o:spid="_x0000_s1077" style="position:absolute;left:2628;top:4012;width:46526;height:22754" coordorigin="2628,4012" coordsize="46526,22754" o:gfxdata="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">
+                                <v:group id="Group 282" o:spid="_x0000_s1078" style="position:absolute;left:4237;top:4012;width:44917;height:22754" coordorigin="4237,4012" coordsize="25598,13186" o:gfxdata="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">
                                   <o:lock v:ext="edit" aspectratio="t"/>
-                                  <v:group id="Group 283" o:spid="_x0000_s1079" style="position:absolute;left:423744;top:401292;width:2559805;height:1318645" coordorigin="423744,401292" coordsize="2559805,1318645" o:gfxdata="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">
-                                    <v:shape id="Straight Arrow Connector 284" o:spid="_x0000_s1080" type="#_x0000_t32" style="position:absolute;left:796276;top:762095;width:1860903;height:232722;flip:y;visibility:visible;mso-wrap-style:square" o:connectortype="straight" o:gfxdata="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" strokecolor="#920092" strokeweight="3pt">
+                                  <v:group id="Group 283" o:spid="_x0000_s1079" style="position:absolute;left:4237;top:4012;width:25598;height:13187" coordorigin="4237,4012" coordsize="25598,13186" o:gfxdata="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">
+                                    <v:shape id="Straight Arrow Connector 284" o:spid="_x0000_s1080" type="#_x0000_t32" style="position:absolute;left:7962;top:7620;width:18609;height:2328;flip:y;visibility:visible;mso-wrap-style:square" o:connectortype="straight" o:gfxdata="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" strokecolor="#920092" strokeweight="3pt">
                                       <v:stroke endarrow="open"/>
-                                      <v:shadow on="t" opacity="24903f" mv:blur="40000f" origin=",.5" offset="0,20000emu"/>
+                                      <v:shadow on="t" color="black" opacity="24903f" origin=",.5" offset="0,.55556mm"/>
                                     </v:shape>
-                                    <v:shape id="Straight Arrow Connector 285" o:spid="_x0000_s1081" type="#_x0000_t32" style="position:absolute;left:761741;top:401325;width:0;height:617010;flip:y;visibility:visible;mso-wrap-style:square" o:connectortype="straight" o:gfxdata="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" strokecolor="#920092" strokeweight="3pt">
+                                    <v:shape id="Straight Arrow Connector 285" o:spid="_x0000_s1081" type="#_x0000_t32" style="position:absolute;left:7617;top:4013;width:0;height:6170;flip:y;visibility:visible;mso-wrap-style:square" o:connectortype="straight" o:gfxdata="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" strokecolor="#920092" strokeweight="3pt">
                                       <v:stroke endarrow="open"/>
-                                      <v:shadow on="t" opacity="24903f" mv:blur="40000f" origin=",.5" offset="0,20000emu"/>
+                                      <v:shadow on="t" color="black" opacity="24903f" origin=",.5" offset="0,.55556mm"/>
                                     </v:shape>
-                                    <v:shape id="Text Box 286" o:spid="_x0000_s1082" type="#_x0000_t202" style="position:absolute;left:423744;top:401292;width:237869;height:432849;visibility:visible;mso-wrap-style:square;v-text-anchor:top" o:gfxdata="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" filled="f" stroked="f">
+                                    <v:shape id="Text Box 286" o:spid="_x0000_s1082" type="#_x0000_t202" style="position:absolute;left:4237;top:4012;width:2379;height:4329;visibility:visible;mso-wrap-style:square;v-text-anchor:top" o:gfxdata="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" filled="f" stroked="f">
                                       <v:textbox>
                                         <w:txbxContent>
                                           <w:p>
@@ -4044,7 +4032,7 @@
                                         </w:txbxContent>
                                       </v:textbox>
                                     </v:shape>
-                                    <v:shape id="Text Box 287" o:spid="_x0000_s1083" type="#_x0000_t202" style="position:absolute;left:1346889;top:1338318;width:305931;height:381619;visibility:visible;mso-wrap-style:square;v-text-anchor:top" o:gfxdata="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" stroked="f">
+                                    <v:shape id="Text Box 287" o:spid="_x0000_s1083" type="#_x0000_t202" style="position:absolute;left:13468;top:13383;width:3060;height:3816;visibility:visible;mso-wrap-style:square;v-text-anchor:top" o:gfxdata="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" stroked="f">
                                       <v:fill opacity="44461f"/>
                                       <v:textbox inset=",1.44pt,,1.44pt">
                                         <w:txbxContent>
@@ -4070,7 +4058,7 @@
                                         </w:txbxContent>
                                       </v:textbox>
                                     </v:shape>
-                                    <v:shape id="Text Box 288" o:spid="_x0000_s1084" type="#_x0000_t202" style="position:absolute;left:2686716;top:513675;width:296833;height:432849;visibility:visible;mso-wrap-style:square;v-text-anchor:top" o:gfxdata="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" filled="f" stroked="f">
+                                    <v:shape id="Text Box 288" o:spid="_x0000_s1084" type="#_x0000_t202" style="position:absolute;left:26867;top:5136;width:2968;height:4329;visibility:visible;mso-wrap-style:square;v-text-anchor:top" o:gfxdata="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" filled="f" stroked="f">
                                       <v:textbox>
                                         <w:txbxContent>
                                           <w:p>
@@ -4095,17 +4083,17 @@
                                         </w:txbxContent>
                                       </v:textbox>
                                     </v:shape>
-                                    <v:shape id="Straight Arrow Connector 289" o:spid="_x0000_s1085" type="#_x0000_t32" style="position:absolute;left:792363;top:1018335;width:983730;height:341033;visibility:visible;mso-wrap-style:square" o:connectortype="straight" o:gfxdata="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" strokecolor="#920092" strokeweight="3pt">
+                                    <v:shape id="Straight Arrow Connector 289" o:spid="_x0000_s1085" type="#_x0000_t32" style="position:absolute;left:7923;top:10183;width:9837;height:3410;visibility:visible;mso-wrap-style:square" o:connectortype="straight" o:gfxdata="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" strokecolor="#920092" strokeweight="3pt">
                                       <v:stroke endarrow="open"/>
-                                      <v:shadow on="t" opacity="24903f" mv:blur="40000f" origin=",.5" offset="0,20000emu"/>
+                                      <v:shadow on="t" color="black" opacity="24903f" origin=",.5" offset="0,.55556mm"/>
                                     </v:shape>
                                   </v:group>
-                                  <v:line id="Straight Connector 290" o:spid="_x0000_s1086" style="position:absolute;visibility:visible;mso-wrap-style:square" from="761741,1018335" to="761741,1248858" o:connectortype="straight" o:gfxdata="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" strokecolor="#920092" strokeweight="3pt">
+                                  <v:line id="Straight Connector 290" o:spid="_x0000_s1086" style="position:absolute;visibility:visible;mso-wrap-style:square" from="7617,10183" to="7617,12488" o:connectortype="straight" o:gfxdata="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" strokecolor="#920092" strokeweight="3pt">
                                     <v:stroke dashstyle="3 1"/>
-                                    <v:shadow on="t" opacity="24903f" mv:blur="40000f" origin=",.5" offset="0,20000emu"/>
+                                    <v:shadow on="t" color="black" opacity="24903f" origin=",.5" offset="0,.55556mm"/>
                                   </v:line>
                                 </v:group>
-                                <v:shape id="Text Box 291" o:spid="_x0000_s1087" type="#_x0000_t202" style="position:absolute;left:262837;top:1759708;width:1364997;height:748960;visibility:visible;mso-wrap-style:square;v-text-anchor:top" o:gfxdata="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" filled="f" stroked="f">
+                                <v:shape id="Text Box 291" o:spid="_x0000_s1087" type="#_x0000_t202" style="position:absolute;left:2628;top:17597;width:13650;height:7489;visibility:visible;mso-wrap-style:square;v-text-anchor:top" o:gfxdata="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" filled="f" stroked="f">
                                   <v:textbox>
                                     <w:txbxContent>
                                       <w:p>
@@ -4182,13 +4170,13 @@
                                 </v:shape>
                               </v:group>
                             </v:group>
-                            <v:shape id="Freeform 292" o:spid="_x0000_s1088" style="position:absolute;left:2324737;top:1308218;width:262270;height:483377;rotation:4589099fd;visibility:visible;mso-wrap-style:square;v-text-anchor:middle" coordsize="263533,351118" o:gfxdata="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" path="m0,0c63500,23034,101632,34176,140570,60435,179508,86694,213481,119068,233631,157554,253781,196040,256831,259092,261471,291353,266111,323614,261471,351118,261471,351118e" filled="f" strokecolor="#de762d" strokeweight="3pt">
-                              <v:shadow on="t" opacity="24903f" mv:blur="40000f" origin=",.5" offset="0,20000emu"/>
+                            <v:shape id="Freeform 292" o:spid="_x0000_s1088" style="position:absolute;left:23246;top:13082;width:2623;height:4834;rotation:4589099fd;visibility:visible;mso-wrap-style:square;v-text-anchor:middle" coordsize="263533,351118" o:gfxdata="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" path="m,c63500,23034,101632,34176,140570,60435v38938,26259,72911,58633,93061,97119c253781,196040,256831,259092,261471,291353v4640,32261,,59765,,59765e" filled="f" strokecolor="#de762d" strokeweight="3pt">
+                              <v:shadow on="t" color="black" opacity="24903f" origin=",.5" offset="0,.55556mm"/>
                               <v:path arrowok="t" o:connecttype="custom" o:connectlocs="0,0;139896,83200;232511,216901;260218,401100;260218,483377" o:connectangles="0,0,0,0,0"/>
                             </v:shape>
                           </v:group>
                         </v:group>
-                        <v:shape id="Text Box 293" o:spid="_x0000_s1089" type="#_x0000_t202" style="position:absolute;left:5474787;top:2643738;width:1190831;height:664765;visibility:visible;mso-wrap-style:square;v-text-anchor:top" o:gfxdata="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" filled="f" stroked="f">
+                        <v:shape id="Text Box 293" o:spid="_x0000_s1089" type="#_x0000_t202" style="position:absolute;left:54747;top:26437;width:11909;height:6648;visibility:visible;mso-wrap-style:square;v-text-anchor:top" o:gfxdata="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" filled="f" stroked="f">
                           <v:textbox>
                             <w:txbxContent>
                               <w:p>
@@ -4263,43 +4251,43 @@
                             </w:txbxContent>
                           </v:textbox>
                         </v:shape>
-                        <v:line id="Straight Connector 294" o:spid="_x0000_s1090" style="position:absolute;visibility:visible;mso-wrap-style:square" from="937221,1199408" to="3112356,1206987" o:connectortype="straight" o:gfxdata="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" strokecolor="#ed7d31 [3205]" strokeweight="2pt">
+                        <v:line id="Straight Connector 294" o:spid="_x0000_s1090" style="position:absolute;visibility:visible;mso-wrap-style:square" from="9372,11994" to="31123,12069" o:connectortype="straight" o:gfxdata="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" strokecolor="#ed7d31 [3205]" strokeweight="2pt">
                           <v:stroke dashstyle="3 1"/>
-                          <v:shadow on="t" opacity="24903f" mv:blur="40000f" origin=",.5" offset="0,20000emu"/>
+                          <v:shadow on="t" color="black" opacity="24903f" origin=",.5" offset="0,.55556mm"/>
                         </v:line>
-                        <v:oval id="Oval 295" o:spid="_x0000_s1091" style="position:absolute;left:6527146;top:2486893;width:129320;height:126117;visibility:visible;mso-wrap-style:square;v-text-anchor:middle" o:gfxdata="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" strokecolor="#2b6abd">
-                          <v:shadow on="t" opacity="22937f" mv:blur="40000f" origin=",.5" offset="0,23000emu"/>
+                        <v:oval id="Oval 295" o:spid="_x0000_s1091" style="position:absolute;left:65271;top:24868;width:1293;height:1262;visibility:visible;mso-wrap-style:square;v-text-anchor:middle" o:gfxdata="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" strokecolor="#2b6abd">
+                          <v:shadow on="t" color="black" opacity="22937f" origin=",.5" offset="0,.63889mm"/>
                           <v:path arrowok="t"/>
                           <o:lock v:ext="edit" aspectratio="t"/>
                         </v:oval>
-                        <v:shape id="Freeform 296" o:spid="_x0000_s1092" style="position:absolute;left:877558;top:737455;width:563001;height:588237;visibility:visible;mso-wrap-style:square;v-text-anchor:middle" coordsize="264235,351118" o:gfxdata="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" path="m0,0c63500,23034,103212,34750,140570,60435,177928,86120,197678,105302,224149,154113,250620,202924,255251,258519,261471,291353,267691,324187,261471,351118,261471,351118e" filled="f" strokecolor="#de762d" strokeweight="3pt">
-                          <v:shadow on="t" opacity="24903f" mv:blur="40000f" origin=",.5" offset="0,20000emu"/>
+                        <v:shape id="Freeform 296" o:spid="_x0000_s1092" style="position:absolute;left:8775;top:7374;width:5630;height:5882;visibility:visible;mso-wrap-style:square;v-text-anchor:middle" coordsize="264235,351118" o:gfxdata="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" path="m,c63500,23034,103212,34750,140570,60435v37358,25685,57108,44867,83579,93678c250620,202924,255251,258519,261471,291353v6220,32834,,59765,,59765e" filled="f" strokecolor="#de762d" strokeweight="3pt">
+                          <v:shadow on="t" color="black" opacity="24903f" origin=",.5" offset="0,.55556mm"/>
                           <v:path arrowok="t" o:connecttype="custom" o:connectlocs="0,0;299510,101248;477590,258189;557112,488111;557112,588237" o:connectangles="0,0,0,0,0"/>
                         </v:shape>
-                        <v:line id="Straight Connector 297" o:spid="_x0000_s1093" style="position:absolute;flip:x y;visibility:visible;mso-wrap-style:square" from="494106,1022335" to="852818,1190137" o:connectortype="straight" o:gfxdata="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" strokecolor="#920092" strokeweight="3pt">
+                        <v:line id="Straight Connector 297" o:spid="_x0000_s1093" style="position:absolute;flip:x y;visibility:visible;mso-wrap-style:square" from="4941,10223" to="8528,11901" o:connectortype="straight" o:gfxdata="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" strokecolor="#920092" strokeweight="3pt">
                           <v:stroke dashstyle="3 1"/>
-                          <v:shadow on="t" opacity="24903f" mv:blur="40000f" origin=",.5" offset="0,20000emu"/>
+                          <v:shadow on="t" color="black" opacity="24903f" origin=",.5" offset="0,.55556mm"/>
                         </v:line>
-                        <v:line id="Straight Connector 298" o:spid="_x0000_s1094" style="position:absolute;flip:x;visibility:visible;mso-wrap-style:square" from="477110,1231138" to="843021,1300868" o:connectortype="straight" o:gfxdata="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" strokecolor="#920092" strokeweight="3pt">
+                        <v:line id="Straight Connector 298" o:spid="_x0000_s1094" style="position:absolute;flip:x;visibility:visible;mso-wrap-style:square" from="4771,12311" to="8430,13008" o:connectortype="straight" o:gfxdata="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" strokecolor="#920092" strokeweight="3pt">
                           <v:stroke dashstyle="3 1"/>
-                          <v:shadow on="t" opacity="24903f" mv:blur="40000f" origin=",.5" offset="0,20000emu"/>
+                          <v:shadow on="t" color="black" opacity="24903f" origin=",.5" offset="0,.55556mm"/>
                         </v:line>
-                        <v:oval id="Oval 299" o:spid="_x0000_s1095" style="position:absolute;left:821700;top:1157187;width:115521;height:112661;visibility:visible;mso-wrap-style:square;v-text-anchor:middle" o:gfxdata="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" fillcolor="black" strokecolor="#2b6abd">
-                          <v:shadow on="t" opacity="22937f" mv:blur="40000f" origin=",.5" offset="0,23000emu"/>
+                        <v:oval id="Oval 299" o:spid="_x0000_s1095" style="position:absolute;left:8217;top:11571;width:1155;height:1127;visibility:visible;mso-wrap-style:square;v-text-anchor:middle" o:gfxdata="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" fillcolor="black" strokecolor="#2b6abd">
+                          <v:shadow on="t" color="black" opacity="22937f" origin=",.5" offset="0,.63889mm"/>
                           <v:path arrowok="t"/>
                           <o:lock v:ext="edit" aspectratio="t"/>
                         </v:oval>
-                        <v:shape id="Straight Arrow Connector 300" o:spid="_x0000_s1096" type="#_x0000_t32" style="position:absolute;left:6371799;top:1831863;width:203467;height:730167;flip:x y;visibility:visible;mso-wrap-style:square" o:connectortype="straight" o:gfxdata="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" strokecolor="white [3212]" strokeweight="3pt">
+                        <v:shape id="Straight Arrow Connector 300" o:spid="_x0000_s1096" type="#_x0000_t32" style="position:absolute;left:63717;top:18318;width:2035;height:7302;flip:x y;visibility:visible;mso-wrap-style:square" o:connectortype="straight" o:gfxdata="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" strokecolor="white [3212]" strokeweight="3pt">
                           <v:stroke endarrow="open"/>
                         </v:shape>
                       </v:group>
-                      <v:shape id="Text Box 301" o:spid="_x0000_s1097" type="#_x0000_t202" style="position:absolute;left:3351897;top:1002177;width:1097280;height:182880;visibility:visible;mso-wrap-style:square;v-text-anchor:top" o:gfxdata="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" stroked="f"/>
+                      <v:shape id="Text Box 301" o:spid="_x0000_s1097" type="#_x0000_t202" style="position:absolute;left:33518;top:10021;width:10973;height:1829;visibility:visible;mso-wrap-style:square;v-text-anchor:top" o:gfxdata="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" stroked="f"/>
                     </v:group>
-                    <v:shape id="Freeform 302" o:spid="_x0000_s1098" style="position:absolute;left:6111979;top:2217224;width:342270;height:332728;flip:x;visibility:visible;mso-wrap-style:square;v-text-anchor:middle" coordsize="264235,351118" o:gfxdata="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" path="m0,0c63500,23034,103212,34750,140570,60435,177928,86120,197678,105302,224149,154113,250620,202924,255251,258519,261471,291353,267691,324187,261471,351118,261471,351118e" filled="f" strokecolor="#de762d" strokeweight="3pt">
-                      <v:shadow on="t" opacity="24903f" mv:blur="40000f" origin=",.5" offset="0,20000emu"/>
+                    <v:shape id="Freeform 302" o:spid="_x0000_s1098" style="position:absolute;left:61119;top:22172;width:3423;height:3327;flip:x;visibility:visible;mso-wrap-style:square;v-text-anchor:middle" coordsize="264235,351118" o:gfxdata="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" path="m,c63500,23034,103212,34750,140570,60435v37358,25685,57108,44867,83579,93678c250620,202924,255251,258519,261471,291353v6220,32834,,59765,,59765e" filled="f" strokecolor="#de762d" strokeweight="3pt">
+                      <v:shadow on="t" color="black" opacity="24903f" origin=",.5" offset="0,.55556mm"/>
                       <v:path arrowok="t" o:connecttype="custom" o:connectlocs="0,0;182084,57270;290346,146041;338690,276093;338690,332728" o:connectangles="0,0,0,0,0"/>
                     </v:shape>
-                    <v:shape id="Text Box 303" o:spid="_x0000_s1099" type="#_x0000_t202" style="position:absolute;left:5741324;top:1796698;width:642057;height:565596;visibility:visible;mso-wrap-style:square;v-text-anchor:top" o:gfxdata="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" fillcolor="white [3212]" stroked="f">
+                    <v:shape id="Text Box 303" o:spid="_x0000_s1099" type="#_x0000_t202" style="position:absolute;left:57413;top:17966;width:6420;height:5656;visibility:visible;mso-wrap-style:square;v-text-anchor:top" o:gfxdata="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" fillcolor="white [3212]" stroked="f">
                       <v:fill opacity="46003f"/>
                       <v:textbox>
                         <w:txbxContent>
@@ -4475,11 +4463,11 @@
           </mc:Choice>
           <mc:Fallback>
             <w:pict>
-              <v:group w14:anchorId="566EF557" id="_x0000_s1100" style="position:absolute;left:0;text-align:left;margin-left:291.4pt;margin-top:14.6pt;width:198.35pt;height:34.5pt;z-index:251658240;mso-position-horizontal-relative:text;mso-position-vertical-relative:text;mso-width-relative:margin;mso-height-relative:margin" coordorigin="2,-16455" coordsize="4242312,878450" o:gfxdata="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" o:allowoverlap="f">
-                <v:shape id="Picture 3" o:spid="_x0000_s1101" type="#_x0000_t75" style="position:absolute;left:2;top:-18;width:2509930;height:862013;visibility:visible;mso-wrap-style:square" o:gfxdata="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" stroked="t" strokecolor="#de762d">
+              <v:group w14:anchorId="566EF557" id="_x0000_s1100" style="position:absolute;left:0;text-align:left;margin-left:291.4pt;margin-top:14.6pt;width:198.35pt;height:34.5pt;z-index:251658240;mso-position-horizontal-relative:text;mso-position-vertical-relative:text;mso-width-relative:margin;mso-height-relative:margin" coordorigin=",-164" coordsize="42423,8784" o:gfxdata="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" o:allowoverlap="f">
+                <v:shape id="Picture 3" o:spid="_x0000_s1101" type="#_x0000_t75" style="position:absolute;width:25099;height:8619;visibility:visible;mso-wrap-style:square" o:gfxdata="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" stroked="t" strokecolor="#de762d">
                   <v:imagedata r:id="rId8" o:title=""/>
                 </v:shape>
-                <v:shape id="Text Box 4" o:spid="_x0000_s1102" type="#_x0000_t202" style="position:absolute;left:3186906;top:-16455;width:1055408;height:684537;visibility:visible;mso-wrap-style:square;v-text-anchor:top" o:gfxdata="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" filled="f" stroked="f">
+                <v:shape id="Text Box 4" o:spid="_x0000_s1102" type="#_x0000_t202" style="position:absolute;left:31869;top:-164;width:10554;height:6844;visibility:visible;mso-wrap-style:square;v-text-anchor:top" o:gfxdata="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" filled="f" stroked="f">
                   <v:textbox>
                     <w:txbxContent>
                       <w:p>
@@ -4532,21 +4520,12 @@
       <w:r>
         <w:t xml:space="preserve">a set of particles </w:t>
       </w:r>
-      <w:proofErr w:type="gramStart"/>
       <w:r>
         <w:rPr>
           <w:i/>
           <w:iCs/>
         </w:rPr>
-        <w:t>O(</w:t>
-      </w:r>
-      <w:proofErr w:type="gramEnd"/>
-      <w:r>
-        <w:rPr>
-          <w:i/>
-          <w:iCs/>
-        </w:rPr>
-        <w:t>~10</w:t>
+        <w:t>O(~10</w:t>
       </w:r>
       <w:r>
         <w:rPr>
@@ -4754,11 +4733,11 @@
           </mc:Choice>
           <mc:Fallback>
             <w:pict>
-              <v:group w14:anchorId="6ABDE660" id="_x0000_s1103" style="position:absolute;left:0;text-align:left;margin-left:283.05pt;margin-top:.4pt;width:197.3pt;height:19.45pt;z-index:251660288;mso-position-horizontal-relative:text;mso-position-vertical-relative:text;mso-width-relative:margin;mso-height-relative:margin" coordorigin=",22330" coordsize="2691922,264155" o:gfxdata="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">
-                <v:shape id="Picture 125" o:spid="_x0000_s1104" type="#_x0000_t75" style="position:absolute;top:28119;width:2075147;height:258366;visibility:visible;mso-wrap-style:square" o:gfxdata="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" stroked="t" strokecolor="#0539ad">
+              <v:group w14:anchorId="6ABDE660" id="_x0000_s1103" style="position:absolute;left:0;text-align:left;margin-left:283.05pt;margin-top:.4pt;width:197.3pt;height:19.45pt;z-index:251660288;mso-position-horizontal-relative:text;mso-position-vertical-relative:text;mso-width-relative:margin;mso-height-relative:margin" coordorigin=",223" coordsize="26919,2641" o:gfxdata="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">
+                <v:shape id="Picture 125" o:spid="_x0000_s1104" type="#_x0000_t75" style="position:absolute;top:281;width:20751;height:2583;visibility:visible;mso-wrap-style:square" o:gfxdata="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" stroked="t" strokecolor="#0539ad">
                   <v:imagedata r:id="rId10" o:title=""/>
                 </v:shape>
-                <v:shape id="Text Box 126" o:spid="_x0000_s1105" type="#_x0000_t202" style="position:absolute;left:2079374;top:22330;width:612548;height:246380;visibility:visible;mso-wrap-style:square;v-text-anchor:top" o:gfxdata="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" filled="f" stroked="f">
+                <v:shape id="Text Box 126" o:spid="_x0000_s1105" type="#_x0000_t202" style="position:absolute;left:20793;top:223;width:6126;height:2464;visibility:visible;mso-wrap-style:square;v-text-anchor:top" o:gfxdata="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" filled="f" stroked="f">
                   <v:textbox>
                     <w:txbxContent>
                       <w:p>
@@ -5428,13 +5407,13 @@
           </mc:Choice>
           <mc:Fallback>
             <w:pict>
-              <v:group w14:anchorId="4343213C" id="_x0000_s1106" style="width:514pt;height:101.85pt;mso-position-horizontal-relative:char;mso-position-vertical-relative:line" coordorigin="-1838850,-1615420" coordsize="25998330,5188016" o:gfxdata="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">
-                <v:group id="Group 159" o:spid="_x0000_s1107" style="position:absolute;left:-1838850;top:1281183;width:11237838;height:2291413" coordorigin="-1838850,1281183" coordsize="11237838,2291413" o:gfxdata="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">
-                  <v:shape id="Picture 160" o:spid="_x0000_s1108" type="#_x0000_t75" alt="Screen Shot 2016-10-19 at 4.45.40 PM.png" style="position:absolute;left:1125508;top:2197388;width:4596478;height:1375208;visibility:visible;mso-wrap-style:square" o:gfxdata="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" stroked="t" strokecolor="#d8d8d8 [2732]">
-                    <v:imagedata r:id="rId15" o:title="Screen Shot 2016-10-19 at 4.45.40 PM.png" croptop="7152f" cropbottom="1800f"/>
+              <v:group w14:anchorId="4343213C" id="_x0000_s1106" style="width:514pt;height:101.85pt;mso-position-horizontal-relative:char;mso-position-vertical-relative:line" coordorigin="-18388,-16154" coordsize="259983,51880" o:gfxdata="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">
+                <v:group id="Group 159" o:spid="_x0000_s1107" style="position:absolute;left:-18388;top:12811;width:112377;height:22914" coordorigin="-18388,12811" coordsize="112378,22914" o:gfxdata="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">
+                  <v:shape id="Picture 160" o:spid="_x0000_s1108" type="#_x0000_t75" alt="Screen Shot 2016-10-19 at 4.45.40 PM.png" style="position:absolute;left:11255;top:21973;width:45964;height:13752;visibility:visible;mso-wrap-style:square" o:gfxdata="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" stroked="t" strokecolor="#d8d8d8 [2732]">
+                    <v:imagedata r:id="rId15" o:title="Screen Shot 2016-10-19 at 4.45.40 PM" croptop="7152f" cropbottom="1800f"/>
                     <v:path arrowok="t"/>
                   </v:shape>
-                  <v:shape id="Text Box 161" o:spid="_x0000_s1109" type="#_x0000_t202" style="position:absolute;left:-1838850;top:1281183;width:11237838;height:988187;visibility:visible;mso-wrap-style:square;v-text-anchor:top" o:gfxdata="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" filled="f" strokecolor="#d9d9d9">
+                  <v:shape id="Text Box 161" o:spid="_x0000_s1109" type="#_x0000_t202" style="position:absolute;left:-18388;top:12811;width:112377;height:9882;visibility:visible;mso-wrap-style:square;v-text-anchor:top" o:gfxdata="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" filled="f" strokecolor="#d9d9d9">
                     <v:textbox>
                       <w:txbxContent>
                         <w:p>
@@ -5462,12 +5441,12 @@
                     </v:textbox>
                   </v:shape>
                 </v:group>
-                <v:group id="Group 162" o:spid="_x0000_s1110" style="position:absolute;left:9399415;top:1280528;width:11033562;height:2037828" coordorigin="9399415,1280528" coordsize="11033562,2037828" o:gfxdata="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">
-                  <v:shape id="Picture 163" o:spid="_x0000_s1111" type="#_x0000_t75" alt="Screen Shot 2016-10-19 at 4.48.11 PM.png" style="position:absolute;left:11283661;top:2522119;width:8035373;height:796237;visibility:visible;mso-wrap-style:square" o:gfxdata="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" stroked="t" strokecolor="#d8d8d8 [2732]">
-                    <v:imagedata r:id="rId16" o:title="Screen Shot 2016-10-19 at 4.48.11 PM.png"/>
+                <v:group id="Group 162" o:spid="_x0000_s1110" style="position:absolute;left:93994;top:12805;width:110335;height:20378" coordorigin="93994,12805" coordsize="110335,20378" o:gfxdata="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">
+                  <v:shape id="Picture 163" o:spid="_x0000_s1111" type="#_x0000_t75" alt="Screen Shot 2016-10-19 at 4.48.11 PM.png" style="position:absolute;left:112836;top:25221;width:80354;height:7962;visibility:visible;mso-wrap-style:square" o:gfxdata="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" stroked="t" strokecolor="#d8d8d8 [2732]">
+                    <v:imagedata r:id="rId16" o:title="Screen Shot 2016-10-19 at 4.48.11 PM"/>
                     <v:path arrowok="t"/>
                   </v:shape>
-                  <v:shape id="Text Box 164" o:spid="_x0000_s1112" type="#_x0000_t202" style="position:absolute;left:9399415;top:1280528;width:11033562;height:988187;visibility:visible;mso-wrap-style:square;v-text-anchor:top" o:gfxdata="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" filled="f" strokecolor="#d9d9d9">
+                  <v:shape id="Text Box 164" o:spid="_x0000_s1112" type="#_x0000_t202" style="position:absolute;left:93994;top:12805;width:110335;height:9882;visibility:visible;mso-wrap-style:square;v-text-anchor:top" o:gfxdata="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" filled="f" strokecolor="#d9d9d9">
                     <v:textbox>
                       <w:txbxContent>
                         <w:p>
@@ -5494,8 +5473,8 @@
                     </v:textbox>
                   </v:shape>
                 </v:group>
-                <v:group id="Group 165" o:spid="_x0000_s1113" style="position:absolute;left:-1746938;top:-1615420;width:10568826;height:2572827" coordorigin="-1746938,-1615420" coordsize="10568826,2572827" o:gfxdata="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">
-                  <v:shape id="Text Box 166" o:spid="_x0000_s1114" type="#_x0000_t202" style="position:absolute;left:-1746938;top:-1615420;width:10568826;height:988187;visibility:visible;mso-wrap-style:square;v-text-anchor:top" o:gfxdata="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" filled="f" strokecolor="#d9d9d9">
+                <v:group id="Group 165" o:spid="_x0000_s1113" style="position:absolute;left:-17469;top:-16154;width:105687;height:25728" coordorigin="-17469,-16154" coordsize="105688,25728" o:gfxdata="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">
+                  <v:shape id="Text Box 166" o:spid="_x0000_s1114" type="#_x0000_t202" style="position:absolute;left:-17469;top:-16154;width:105687;height:9882;visibility:visible;mso-wrap-style:square;v-text-anchor:top" o:gfxdata="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" filled="f" strokecolor="#d9d9d9">
                     <v:textbox>
                       <w:txbxContent>
                         <w:p>
@@ -5522,13 +5501,13 @@
                       </w:txbxContent>
                     </v:textbox>
                   </v:shape>
-                  <v:shape id="Picture 167" o:spid="_x0000_s1115" type="#_x0000_t75" alt="Screen Shot 2016-10-19 at 4.56.00 PM.png" style="position:absolute;left:-269;top:-553053;width:7514967;height:1510460;visibility:visible;mso-wrap-style:square" o:gfxdata="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" stroked="t" strokecolor="#d8d8d8 [2732]">
-                    <v:imagedata r:id="rId17" o:title="Screen Shot 2016-10-19 at 4.56.00 PM.png" croptop="6470f" cropbottom="5831f"/>
+                  <v:shape id="Picture 167" o:spid="_x0000_s1115" type="#_x0000_t75" alt="Screen Shot 2016-10-19 at 4.56.00 PM.png" style="position:absolute;left:-2;top:-5530;width:75148;height:15104;visibility:visible;mso-wrap-style:square" o:gfxdata="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" stroked="t" strokecolor="#d8d8d8 [2732]">
+                    <v:imagedata r:id="rId17" o:title="Screen Shot 2016-10-19 at 4.56.00 PM" croptop="6470f" cropbottom="5831f"/>
                     <v:path arrowok="t"/>
                   </v:shape>
                 </v:group>
-                <v:group id="Group 168" o:spid="_x0000_s1116" style="position:absolute;left:9399410;top:-1615262;width:12101437;height:2565527" coordorigin="9399410,-1615262" coordsize="12101437,2565527" o:gfxdata="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">
-                  <v:shape id="Text Box 169" o:spid="_x0000_s1117" type="#_x0000_t202" style="position:absolute;left:9744368;top:-1615262;width:10563717;height:990244;visibility:visible;mso-wrap-style:square;v-text-anchor:top" o:gfxdata="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" filled="f" strokecolor="#d9d9d9">
+                <v:group id="Group 168" o:spid="_x0000_s1116" style="position:absolute;left:93994;top:-16152;width:121014;height:25654" coordorigin="93994,-16152" coordsize="121014,25655" o:gfxdata="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">
+                  <v:shape id="Text Box 169" o:spid="_x0000_s1117" type="#_x0000_t202" style="position:absolute;left:97443;top:-16152;width:105637;height:9902;visibility:visible;mso-wrap-style:square;v-text-anchor:top" o:gfxdata="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" filled="f" strokecolor="#d9d9d9">
                     <v:textbox>
                       <w:txbxContent>
                         <w:p>
@@ -5555,12 +5534,12 @@
                       </w:txbxContent>
                     </v:textbox>
                   </v:shape>
-                  <v:shape id="Picture 170" o:spid="_x0000_s1118" type="#_x0000_t75" alt="Screen Shot 2016-10-19 at 4.59.29 PM.png" style="position:absolute;left:9399410;top:-553232;width:12101437;height:1503497;visibility:visible;mso-wrap-style:square" o:gfxdata="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" stroked="t" strokecolor="#d8d8d8 [2732]">
-                    <v:imagedata r:id="rId18" o:title="Screen Shot 2016-10-19 at 4.59.29 PM.png" croptop="6717f" cropbottom="6470f"/>
+                  <v:shape id="Picture 170" o:spid="_x0000_s1118" type="#_x0000_t75" alt="Screen Shot 2016-10-19 at 4.59.29 PM.png" style="position:absolute;left:93994;top:-5532;width:121014;height:15034;visibility:visible;mso-wrap-style:square" o:gfxdata="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" stroked="t" strokecolor="#d8d8d8 [2732]">
+                    <v:imagedata r:id="rId18" o:title="Screen Shot 2016-10-19 at 4.59.29 PM" croptop="6717f" cropbottom="6470f"/>
                     <v:path arrowok="t"/>
                   </v:shape>
                 </v:group>
-                <v:shape id="Text Box 171" o:spid="_x0000_s1119" type="#_x0000_t202" style="position:absolute;left:21350144;top:822086;width:2809336;height:990244;visibility:visible;mso-wrap-style:square;v-text-anchor:top" o:gfxdata="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" filled="f" strokecolor="#d8d8d8 [2732]">
+                <v:shape id="Text Box 171" o:spid="_x0000_s1119" type="#_x0000_t202" style="position:absolute;left:213501;top:8220;width:28093;height:9903;visibility:visible;mso-wrap-style:square;v-text-anchor:top" o:gfxdata="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" filled="f" strokecolor="#d8d8d8 [2732]">
                   <v:textbox>
                     <w:txbxContent>
                       <w:p>
@@ -5644,21 +5623,12 @@
         <w:t>{</w:t>
       </w:r>
       <w:proofErr w:type="spellStart"/>
-      <w:proofErr w:type="gramStart"/>
       <w:r>
         <w:rPr>
           <w:i/>
           <w:iCs/>
         </w:rPr>
-        <w:t>q,λ</w:t>
-      </w:r>
-      <w:proofErr w:type="gramEnd"/>
-      <w:r>
-        <w:rPr>
-          <w:i/>
-          <w:iCs/>
-        </w:rPr>
-        <w:t>,μ</w:t>
+        <w:t>q,λ,μ</w:t>
       </w:r>
       <w:proofErr w:type="spellEnd"/>
       <w:r>
@@ -5796,8 +5766,28 @@
       </w:r>
     </w:p>
     <w:p/>
-    <w:p/>
-    <w:p>
+    <w:p>
+      <w:r>
+        <w:t xml:space="preserve">[3] R. </w:t>
+      </w:r>
+      <w:proofErr w:type="spellStart"/>
+      <w:r>
+        <w:t>Behrisch</w:t>
+      </w:r>
+      <w:proofErr w:type="spellEnd"/>
+      <w:r>
+        <w:t xml:space="preserve"> and W. Eckstein, Sputtering by Particle Bombardment, Chapter “The Sputtering Yield” </w:t>
+      </w:r>
+    </w:p>
+    <w:p>
+      <w:r>
+        <w:t>[4] ftp://ftp.rzg.mpg.de/pub/ipp/eckstein/rep05/errors_chapter4.pdf</w:t>
+      </w:r>
+    </w:p>
+    <w:p>
+      <w:r>
+        <w:t>[5] W. Eckstein, Reflection, IPP 17/12 August, 2009</w:t>
+      </w:r>
       <w:r>
         <w:br w:type="page"/>
       </w:r>
@@ -6688,14 +6678,13 @@
           </mc:Choice>
           <mc:Fallback>
             <w:pict>
-              <v:group w14:anchorId="3387326C" id="_x0000_s1120" style="width:374.1pt;height:208.7pt;mso-position-horizontal-relative:char;mso-position-vertical-relative:line" coordorigin="-100704,285943" coordsize="6486447,3409580" o:gfxdata="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">
-                <v:shape id="Picture 305" o:spid="_x0000_s1121" type="#_x0000_t75" alt="surface_zoom3.png" style="position:absolute;left:270149;top:526581;width:5833389;height:2441464;visibility:visible;mso-wrap-style:square" o:gfxdata="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">
-                  <v:imagedata r:id="rId6" o:title="surface_zoom3.png" croptop="15166f" cropbottom="15976f"/>
-                  <v:path arrowok="t"/>
+              <v:group w14:anchorId="3387326C" id="_x0000_s1120" style="width:374.1pt;height:208.7pt;mso-position-horizontal-relative:char;mso-position-vertical-relative:line" coordorigin="-1007,2859" coordsize="64864,34095" o:gfxdata="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">
+                <v:shape id="Picture 305" o:spid="_x0000_s1121" type="#_x0000_t75" alt="surface_zoom3.png" style="position:absolute;left:2701;top:5265;width:58334;height:24415;visibility:visible;mso-wrap-style:square" o:gfxdata="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">
+                  <v:imagedata r:id="rId6" o:title="surface_zoom3" croptop="15166f" cropbottom="15976f"/>
                 </v:shape>
-                <v:group id="Group 306" o:spid="_x0000_s1122" style="position:absolute;left:-100704;top:285943;width:6486447;height:3409580" coordorigin="-122284,347216" coordsize="7876396,4140204" o:gfxdata="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">
+                <v:group id="Group 306" o:spid="_x0000_s1122" style="position:absolute;left:-1007;top:2859;width:64864;height:34096" coordorigin="-1222,3472" coordsize="78763,41402" o:gfxdata="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">
                   <o:lock v:ext="edit" aspectratio="t"/>
-                  <v:shape id="Text Box 307" o:spid="_x0000_s1123" type="#_x0000_t202" style="position:absolute;left:-18076;top:4046117;width:7772188;height:441303;visibility:visible;mso-wrap-style:square;v-text-anchor:top" o:gfxdata="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" filled="f" strokecolor="#d9d9d9">
+                  <v:shape id="Text Box 307" o:spid="_x0000_s1123" type="#_x0000_t202" style="position:absolute;left:-180;top:40461;width:77721;height:4413;visibility:visible;mso-wrap-style:square;v-text-anchor:top" o:gfxdata="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" filled="f" strokecolor="#d9d9d9">
                     <v:textbox>
                       <w:txbxContent>
                         <w:p>
@@ -6722,10 +6711,10 @@
                       </w:txbxContent>
                     </v:textbox>
                   </v:shape>
-                  <v:group id="Group 308" o:spid="_x0000_s1124" style="position:absolute;left:681357;top:347216;width:4840131;height:3651541" coordorigin="681357,347216" coordsize="4840131,3651541" o:gfxdata="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">
-                    <v:group id="Group 309" o:spid="_x0000_s1125" style="position:absolute;left:681357;top:347216;width:4251420;height:3651541" coordorigin="681357,347216" coordsize="4251420,3651541" o:gfxdata="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">
-                      <v:shape id="Text Box 310" o:spid="_x0000_s1126" type="#_x0000_t202" style="position:absolute;left:3252392;top:347216;width:1479562;height:274320;visibility:visible;mso-wrap-style:square;v-text-anchor:top" o:gfxdata="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" stroked="f"/>
-                      <v:shape id="Text Box 311" o:spid="_x0000_s1127" type="#_x0000_t202" style="position:absolute;left:4558204;top:3514550;width:374573;height:484207;visibility:visible;mso-wrap-style:square;v-text-anchor:top" o:gfxdata="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" stroked="f">
+                  <v:group id="Group 308" o:spid="_x0000_s1124" style="position:absolute;left:6813;top:3472;width:48401;height:36515" coordorigin="6813,3472" coordsize="48401,36515" o:gfxdata="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">
+                    <v:group id="Group 309" o:spid="_x0000_s1125" style="position:absolute;left:6813;top:3472;width:42514;height:36515" coordorigin="6813,3472" coordsize="42514,36515" o:gfxdata="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">
+                      <v:shape id="Text Box 310" o:spid="_x0000_s1126" type="#_x0000_t202" style="position:absolute;left:32523;top:3472;width:14796;height:2743;visibility:visible;mso-wrap-style:square;v-text-anchor:top" o:gfxdata="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" stroked="f"/>
+                      <v:shape id="Text Box 311" o:spid="_x0000_s1127" type="#_x0000_t202" style="position:absolute;left:45582;top:35145;width:3745;height:4842;visibility:visible;mso-wrap-style:square;v-text-anchor:top" o:gfxdata="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" stroked="f">
                         <v:textbox>
                           <w:txbxContent>
                             <w:p>
@@ -6750,7 +6739,7 @@
                           </w:txbxContent>
                         </v:textbox>
                       </v:shape>
-                      <v:shape id="Text Box 312" o:spid="_x0000_s1128" type="#_x0000_t202" style="position:absolute;left:681357;top:3363826;width:368760;height:484206;visibility:visible;mso-wrap-style:square;v-text-anchor:top" o:gfxdata="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" stroked="f">
+                      <v:shape id="Text Box 312" o:spid="_x0000_s1128" type="#_x0000_t202" style="position:absolute;left:6813;top:33638;width:3688;height:4842;visibility:visible;mso-wrap-style:square;v-text-anchor:top" o:gfxdata="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" stroked="f">
                         <v:textbox>
                           <w:txbxContent>
                             <w:p>
@@ -6776,21 +6765,21 @@
                         </v:textbox>
                       </v:shape>
                     </v:group>
-                    <v:shape id="Straight Arrow Connector 313" o:spid="_x0000_s1129" type="#_x0000_t32" style="position:absolute;left:2377273;top:1728500;width:2445399;height:341277;flip:x y;visibility:visible;mso-wrap-style:square" o:connectortype="straight" o:gfxdata="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" strokecolor="#de762d" strokeweight="3pt">
+                    <v:shape id="Straight Arrow Connector 313" o:spid="_x0000_s1129" type="#_x0000_t32" style="position:absolute;left:23772;top:17285;width:24454;height:3412;flip:x y;visibility:visible;mso-wrap-style:square" o:connectortype="straight" o:gfxdata="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" strokecolor="#de762d" strokeweight="3pt">
                       <v:stroke endarrow="open"/>
-                      <v:shadow on="t" opacity="24903f" mv:blur="40000f" origin=",.5" offset="0,20000emu"/>
+                      <v:shadow on="t" color="black" opacity="24903f" origin=",.5" offset="0,.55556mm"/>
                     </v:shape>
-                    <v:oval id="Oval 314" o:spid="_x0000_s1130" style="position:absolute;left:4822672;top:2001197;width:137160;height:137160;visibility:visible;mso-wrap-style:square;v-text-anchor:middle" o:gfxdata="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" fillcolor="#de762d" strokecolor="#2b6abd">
-                      <v:shadow on="t" opacity="22937f" mv:blur="40000f" origin=",.5" offset="0,23000emu"/>
+                    <v:oval id="Oval 314" o:spid="_x0000_s1130" style="position:absolute;left:48226;top:20011;width:1372;height:1372;visibility:visible;mso-wrap-style:square;v-text-anchor:middle" o:gfxdata="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" fillcolor="#de762d" strokecolor="#2b6abd">
+                      <v:shadow on="t" color="black" opacity="22937f" origin=",.5" offset="0,.63889mm"/>
                       <v:path arrowok="t"/>
                       <o:lock v:ext="edit" aspectratio="t"/>
                     </v:oval>
-                    <v:oval id="Oval 315" o:spid="_x0000_s1131" style="position:absolute;left:2240114;top:1659919;width:137160;height:137160;visibility:visible;mso-wrap-style:square;v-text-anchor:middle" o:gfxdata="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" fillcolor="#a200a2" strokecolor="#2b6abd">
-                      <v:shadow on="t" opacity="22937f" mv:blur="40000f" origin=",.5" offset="0,23000emu"/>
+                    <v:oval id="Oval 315" o:spid="_x0000_s1131" style="position:absolute;left:22401;top:16599;width:1371;height:1371;visibility:visible;mso-wrap-style:square;v-text-anchor:middle" o:gfxdata="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" fillcolor="#a200a2" strokecolor="#2b6abd">
+                      <v:shadow on="t" color="black" opacity="22937f" origin=",.5" offset="0,.63889mm"/>
                       <v:path arrowok="t"/>
                       <o:lock v:ext="edit" aspectratio="t"/>
                     </v:oval>
-                    <v:shape id="Text Box 316" o:spid="_x0000_s1132" type="#_x0000_t202" style="position:absolute;left:4474178;top:2201758;width:1047310;height:541703;visibility:visible;mso-wrap-style:square;v-text-anchor:top" o:gfxdata="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" stroked="f">
+                    <v:shape id="Text Box 316" o:spid="_x0000_s1132" type="#_x0000_t202" style="position:absolute;left:44741;top:22017;width:10473;height:5417;visibility:visible;mso-wrap-style:square;v-text-anchor:top" o:gfxdata="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" stroked="f">
                       <v:fill opacity="39321f"/>
                       <v:textbox>
                         <w:txbxContent>
@@ -6858,7 +6847,7 @@
                         </w:txbxContent>
                       </v:textbox>
                     </v:shape>
-                    <v:shape id="Text Box 317" o:spid="_x0000_s1133" type="#_x0000_t202" style="position:absolute;left:916576;top:1838217;width:1911900;height:548189;visibility:visible;mso-wrap-style:square;v-text-anchor:top" o:gfxdata="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" stroked="f">
+                    <v:shape id="Text Box 317" o:spid="_x0000_s1133" type="#_x0000_t202" style="position:absolute;left:9165;top:18382;width:19119;height:5482;visibility:visible;mso-wrap-style:square;v-text-anchor:top" o:gfxdata="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" stroked="f">
                       <v:fill opacity="40606f"/>
                       <v:textbox>
                         <w:txbxContent>
@@ -6929,10 +6918,10 @@
                         </w:txbxContent>
                       </v:textbox>
                     </v:shape>
-                    <v:shape id="Straight Arrow Connector 318" o:spid="_x0000_s1134" type="#_x0000_t32" style="position:absolute;left:4676892;top:1245175;width:214360;height:829488;flip:x y;visibility:visible;mso-wrap-style:square" o:connectortype="straight" o:gfxdata="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" strokecolor="white" strokeweight="3pt">
+                    <v:shape id="Straight Arrow Connector 318" o:spid="_x0000_s1134" type="#_x0000_t32" style="position:absolute;left:46768;top:12451;width:2144;height:8295;flip:x y;visibility:visible;mso-wrap-style:square" o:connectortype="straight" o:gfxdata="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" strokecolor="white" strokeweight="3pt">
                       <v:stroke endarrow="open"/>
                     </v:shape>
-                    <v:shape id="Text Box 319" o:spid="_x0000_s1135" type="#_x0000_t202" style="position:absolute;left:4927418;top:1121733;width:420253;height:486699;visibility:visible;mso-wrap-style:square;v-text-anchor:top" o:gfxdata="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" filled="f" stroked="f">
+                    <v:shape id="Text Box 319" o:spid="_x0000_s1135" type="#_x0000_t202" style="position:absolute;left:49274;top:11217;width:4202;height:4867;visibility:visible;mso-wrap-style:square;v-text-anchor:top" o:gfxdata="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" filled="f" stroked="f">
                       <v:textbox>
                         <w:txbxContent>
                           <w:p>
@@ -6968,11 +6957,11 @@
                         </w:txbxContent>
                       </v:textbox>
                     </v:shape>
-                    <v:shape id="Freeform 320" o:spid="_x0000_s1136" style="position:absolute;left:4418231;top:1690767;width:366399;height:310430;flip:x;visibility:visible;mso-wrap-style:square;v-text-anchor:middle" coordsize="264235,351118" o:gfxdata="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" path="m0,0c63500,23034,103212,34750,140570,60435,177928,86120,197678,105302,224149,154113,250620,202924,255251,258519,261471,291353,267691,324187,261471,351118,261471,351118e" filled="f" strokecolor="#de762d" strokeweight="2pt">
-                      <v:shadow on="t" opacity="24903f" mv:blur="40000f" origin=",.5" offset="0,20000emu"/>
+                    <v:shape id="Freeform 320" o:spid="_x0000_s1136" style="position:absolute;left:44182;top:16907;width:3664;height:3104;flip:x;visibility:visible;mso-wrap-style:square;v-text-anchor:middle" coordsize="264235,351118" o:gfxdata="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" path="m,c63500,23034,103212,34750,140570,60435v37358,25685,57108,44867,83579,93678c250620,202924,255251,258519,261471,291353v6220,32834,,59765,,59765e" filled="f" strokecolor="#de762d" strokeweight="2pt">
+                      <v:shadow on="t" color="black" opacity="24903f" origin=",.5" offset="0,.55556mm"/>
                       <v:path arrowok="t" o:connecttype="custom" o:connectlocs="0,0;194920,53432;310814,136254;362566,257591;362566,310430" o:connectangles="0,0,0,0,0"/>
                     </v:shape>
-                    <v:shape id="Text Box 321" o:spid="_x0000_s1137" type="#_x0000_t202" style="position:absolute;left:3052769;top:1268499;width:1512411;height:582320;visibility:visible;mso-wrap-style:square;v-text-anchor:top" o:gfxdata="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" stroked="f">
+                    <v:shape id="Text Box 321" o:spid="_x0000_s1137" type="#_x0000_t202" style="position:absolute;left:30527;top:12684;width:15124;height:5824;visibility:visible;mso-wrap-style:square;v-text-anchor:top" o:gfxdata="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" stroked="f">
                       <v:fill opacity="39321f"/>
                       <v:textbox>
                         <w:txbxContent>
@@ -7040,7 +7029,7 @@
                       </v:textbox>
                     </v:shape>
                   </v:group>
-                  <v:rect id="Rectangle 322" o:spid="_x0000_s1138" style="position:absolute;left:-122284;top:422601;width:7857514;height:3570246;visibility:visible;mso-wrap-style:square;v-text-anchor:middle" o:gfxdata="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" filled="f" strokecolor="#d9d9d9"/>
+                  <v:rect id="Rectangle 322" o:spid="_x0000_s1138" style="position:absolute;left:-1222;top:4226;width:78574;height:35702;visibility:visible;mso-wrap-style:square;v-text-anchor:middle" o:gfxdata="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" filled="f" strokecolor="#d9d9d9"/>
                 </v:group>
                 <w10:anchorlock/>
               </v:group>
@@ -7190,11 +7179,11 @@
           </mc:Choice>
           <mc:Fallback>
             <w:pict>
-              <v:group w14:anchorId="617B9B74" id="_x0000_s1139" style="position:absolute;left:0;text-align:left;margin-left:229.65pt;margin-top:14.8pt;width:263.3pt;height:25.2pt;z-index:251662336;mso-position-horizontal-relative:text;mso-position-vertical-relative:text;mso-width-relative:margin;mso-height-relative:margin" coordorigin="4207192,-974189" coordsize="3591600,330948" o:gfxdata="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">
-                <v:shape id="Picture 173" o:spid="_x0000_s1140" type="#_x0000_t75" style="position:absolute;left:4207192;top:-973083;width:2815703;height:329842;visibility:visible;mso-wrap-style:square" o:gfxdata="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" stroked="t" strokecolor="#de762d">
+              <v:group w14:anchorId="617B9B74" id="_x0000_s1139" style="position:absolute;left:0;text-align:left;margin-left:229.65pt;margin-top:14.8pt;width:263.3pt;height:25.2pt;z-index:251662336;mso-position-horizontal-relative:text;mso-position-vertical-relative:text;mso-width-relative:margin;mso-height-relative:margin" coordorigin="42071,-9741" coordsize="35916,3309" o:gfxdata="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">
+                <v:shape id="Picture 173" o:spid="_x0000_s1140" type="#_x0000_t75" style="position:absolute;left:42071;top:-9730;width:28157;height:3298;visibility:visible;mso-wrap-style:square" o:gfxdata="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" stroked="t" strokecolor="#de762d">
                   <v:imagedata r:id="rId20" o:title=""/>
                 </v:shape>
-                <v:shape id="Text Box 174" o:spid="_x0000_s1141" type="#_x0000_t202" style="position:absolute;left:7145745;top:-974189;width:653047;height:255250;visibility:visible;mso-wrap-style:square;v-text-anchor:top" o:gfxdata="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" filled="f" stroked="f">
+                <v:shape id="Text Box 174" o:spid="_x0000_s1141" type="#_x0000_t202" style="position:absolute;left:71457;top:-9741;width:6530;height:2552;visibility:visible;mso-wrap-style:square;v-text-anchor:top" o:gfxdata="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" filled="f" stroked="f">
                   <v:textbox>
                     <w:txbxContent>
                       <w:p>
@@ -7383,7 +7372,6 @@
         <w:t xml:space="preserve">Finally, the fraction and location of re-deposited particles is calculated for each population, assuming straight trajectories, </w:t>
       </w:r>
       <w:proofErr w:type="spellStart"/>
-      <w:proofErr w:type="gramStart"/>
       <w:r>
         <w:t>z</w:t>
       </w:r>
@@ -7398,7 +7386,6 @@
         <w:t>(</w:t>
       </w:r>
       <w:proofErr w:type="spellStart"/>
-      <w:proofErr w:type="gramEnd"/>
       <w:r>
         <w:t>θ</w:t>
       </w:r>
@@ -7430,10 +7417,7 @@
     <w:p/>
     <w:p>
       <w:r>
-        <w:t>Note:</w:t>
-      </w:r>
-      <w:r>
-        <w:t xml:space="preserve"> </w:t>
+        <w:t xml:space="preserve">Note: </w:t>
       </w:r>
     </w:p>
     <w:p>
@@ -7492,24 +7476,7 @@
         </w:numPr>
       </w:pPr>
       <w:r>
-        <w:t xml:space="preserve">as all emitted </w:t>
-      </w:r>
-      <w:proofErr w:type="gramStart"/>
-      <w:r>
-        <w:t>particles</w:t>
-      </w:r>
-      <w:proofErr w:type="gramEnd"/>
-      <w:r>
-        <w:t xml:space="preserve"> which hit the surface are considered re-deposited</w:t>
-      </w:r>
-      <w:r>
-        <w:t xml:space="preserve">, low impact </w:t>
-      </w:r>
-      <w:r>
-        <w:t xml:space="preserve">(and thus outgoing) </w:t>
-      </w:r>
-      <w:r>
-        <w:t>energy is assumed.</w:t>
+        <w:t>as all emitted particles which hit the surface are considered re-deposited, low impact (and thus outgoing) energy is assumed.</w:t>
       </w:r>
     </w:p>
     <w:p/>
@@ -7894,70 +7861,7 @@
           <w:sz w:val="24"/>
           <w:szCs w:val="24"/>
         </w:rPr>
-        <w:t xml:space="preserve">: </w:t>
-      </w:r>
-      <w:r>
-        <w:rPr>
-          <w:rFonts w:ascii="Calibri" w:hAnsi="Calibri"/>
-          <w:color w:val="000000" w:themeColor="text1"/>
-          <w:sz w:val="24"/>
-          <w:szCs w:val="24"/>
-        </w:rPr>
-        <w:t>given an analytical</w:t>
-      </w:r>
-      <w:r>
-        <w:rPr>
-          <w:rFonts w:ascii="Calibri" w:hAnsi="Calibri"/>
-          <w:color w:val="000000" w:themeColor="text1"/>
-          <w:sz w:val="24"/>
-          <w:szCs w:val="24"/>
-        </w:rPr>
-        <w:t>ly described</w:t>
-      </w:r>
-      <w:r>
-        <w:rPr>
-          <w:rFonts w:ascii="Calibri" w:hAnsi="Calibri"/>
-          <w:color w:val="000000" w:themeColor="text1"/>
-          <w:sz w:val="24"/>
-          <w:szCs w:val="24"/>
-        </w:rPr>
-        <w:t xml:space="preserve"> surface an</w:t>
-      </w:r>
-      <w:r>
-        <w:rPr>
-          <w:rFonts w:ascii="Calibri" w:hAnsi="Calibri"/>
-          <w:color w:val="000000" w:themeColor="text1"/>
-          <w:sz w:val="24"/>
-          <w:szCs w:val="24"/>
-        </w:rPr>
-        <w:t xml:space="preserve">d particle trajectory, finds the </w:t>
-      </w:r>
-      <w:r>
-        <w:rPr>
-          <w:rFonts w:ascii="Calibri" w:hAnsi="Calibri"/>
-          <w:color w:val="000000" w:themeColor="text1"/>
-          <w:sz w:val="24"/>
-          <w:szCs w:val="24"/>
-        </w:rPr>
-        <w:t>intersection</w:t>
-      </w:r>
-      <w:r>
-        <w:rPr>
-          <w:rFonts w:ascii="Calibri" w:hAnsi="Calibri"/>
-          <w:color w:val="000000" w:themeColor="text1"/>
-          <w:sz w:val="24"/>
-          <w:szCs w:val="24"/>
-        </w:rPr>
-        <w:t xml:space="preserve"> </w:t>
-      </w:r>
-      <w:r>
-        <w:rPr>
-          <w:rFonts w:ascii="Calibri" w:hAnsi="Calibri"/>
-          <w:color w:val="000000" w:themeColor="text1"/>
-          <w:sz w:val="24"/>
-          <w:szCs w:val="24"/>
-        </w:rPr>
-        <w:t xml:space="preserve">point and angle </w:t>
+        <w:t xml:space="preserve">: given an analytically described surface and particle trajectory, finds the intersection point and angle </w:t>
       </w:r>
       <w:proofErr w:type="spellStart"/>
       <w:r>
@@ -8094,16 +7998,7 @@
           <w:sz w:val="24"/>
           <w:szCs w:val="24"/>
         </w:rPr>
-        <w:t xml:space="preserve">: </w:t>
-      </w:r>
-      <w:r>
-        <w:rPr>
-          <w:rFonts w:ascii="Calibri" w:hAnsi="Calibri"/>
-          <w:color w:val="000000" w:themeColor="text1"/>
-          <w:sz w:val="24"/>
-          <w:szCs w:val="24"/>
-        </w:rPr>
-        <w:t>create a gridded version of the surface</w:t>
+        <w:t>: create a gridded version of the surface</w:t>
       </w:r>
     </w:p>
     <w:p>
@@ -8701,6 +8596,7 @@
           <w:sz w:val="24"/>
           <w:szCs w:val="24"/>
         </w:rPr>
+        <w:lastRenderedPageBreak/>
         <w:t>reflection_RE</w:t>
       </w:r>
       <w:proofErr w:type="spellEnd"/>
@@ -9080,25 +8976,7 @@
           <w:sz w:val="24"/>
           <w:szCs w:val="24"/>
         </w:rPr>
-        <w:t xml:space="preserve">: </w:t>
-      </w:r>
-      <w:r>
-        <w:rPr>
-          <w:rFonts w:ascii="Calibri" w:hAnsi="Calibri"/>
-          <w:color w:val="000000" w:themeColor="text1"/>
-          <w:sz w:val="24"/>
-          <w:szCs w:val="24"/>
-        </w:rPr>
-        <w:t xml:space="preserve">creates a </w:t>
-      </w:r>
-      <w:r>
-        <w:rPr>
-          <w:rFonts w:ascii="Calibri" w:hAnsi="Calibri"/>
-          <w:color w:val="000000" w:themeColor="text1"/>
-          <w:sz w:val="24"/>
-          <w:szCs w:val="24"/>
-        </w:rPr>
-        <w:t>under</w:t>
+        <w:t>: creates a under</w:t>
       </w:r>
       <w:r>
         <w:rPr>
@@ -9170,16 +9048,7 @@
           <w:sz w:val="24"/>
           <w:szCs w:val="24"/>
         </w:rPr>
-        <w:t>angle</w:t>
-      </w:r>
-      <w:r>
-        <w:rPr>
-          <w:rFonts w:ascii="Calibri" w:hAnsi="Calibri"/>
-          <w:color w:val="000000" w:themeColor="text1"/>
-          <w:sz w:val="24"/>
-          <w:szCs w:val="24"/>
-        </w:rPr>
-        <w:t xml:space="preserve"> of sputtered particles)</w:t>
+        <w:t>angle of sputtered particles)</w:t>
       </w:r>
     </w:p>
     <w:p>
@@ -9355,14 +9224,7 @@
           <w:rFonts w:ascii="Calibri" w:hAnsi="Calibri"/>
           <w:color w:val="000000" w:themeColor="text1"/>
         </w:rPr>
-        <w:t>Surface description functions</w:t>
-      </w:r>
-      <w:r>
-        <w:rPr>
-          <w:rFonts w:ascii="Calibri" w:hAnsi="Calibri"/>
-          <w:color w:val="000000" w:themeColor="text1"/>
-        </w:rPr>
-        <w:t>:</w:t>
+        <w:t>Surface description functions:</w:t>
       </w:r>
     </w:p>
     <w:p>
@@ -9646,7 +9508,6 @@
         <w:t xml:space="preserve"> x-</w:t>
       </w:r>
       <w:proofErr w:type="spellStart"/>
-      <w:proofErr w:type="gramStart"/>
       <w:r>
         <w:rPr>
           <w:rFonts w:ascii="Calibri" w:hAnsi="Calibri"/>
@@ -9667,7 +9528,6 @@
         </w:rPr>
         <w:t xml:space="preserve"> :</w:t>
       </w:r>
-      <w:proofErr w:type="gramEnd"/>
       <w:r>
         <w:rPr>
           <w:rFonts w:ascii="Calibri" w:hAnsi="Calibri"/>
@@ -9711,16 +9571,7 @@
           <w:sz w:val="24"/>
           <w:szCs w:val="24"/>
         </w:rPr>
-        <w:t>t</w:t>
-      </w:r>
-      <w:r>
-        <w:rPr>
-          <w:rFonts w:ascii="Calibri" w:hAnsi="Calibri"/>
-          <w:color w:val="000000" w:themeColor="text1"/>
-          <w:sz w:val="24"/>
-          <w:szCs w:val="24"/>
-        </w:rPr>
-        <w:t xml:space="preserve">rajectory </w:t>
+        <w:t xml:space="preserve">trajectory </w:t>
       </w:r>
       <w:proofErr w:type="spellStart"/>
       <w:r>
@@ -9740,19 +9591,9 @@
           <w:sz w:val="24"/>
           <w:szCs w:val="24"/>
         </w:rPr>
-        <w:t xml:space="preserve"> y</w:t>
-      </w:r>
-      <w:r>
-        <w:rPr>
-          <w:rFonts w:ascii="Calibri" w:hAnsi="Calibri"/>
-          <w:color w:val="000000" w:themeColor="text1"/>
-          <w:sz w:val="24"/>
-          <w:szCs w:val="24"/>
-        </w:rPr>
-        <w:t>-</w:t>
+        <w:t xml:space="preserve"> y-</w:t>
       </w:r>
       <w:proofErr w:type="spellStart"/>
-      <w:proofErr w:type="gramStart"/>
       <w:r>
         <w:rPr>
           <w:rFonts w:ascii="Calibri" w:hAnsi="Calibri"/>
@@ -9773,7 +9614,6 @@
         </w:rPr>
         <w:t xml:space="preserve"> :</w:t>
       </w:r>
-      <w:proofErr w:type="gramEnd"/>
       <w:r>
         <w:rPr>
           <w:rFonts w:ascii="Calibri" w:hAnsi="Calibri"/>
@@ -9791,16 +9631,7 @@
           <w:sz w:val="24"/>
           <w:szCs w:val="24"/>
         </w:rPr>
-        <w:t>zp</w:t>
-      </w:r>
-      <w:r>
-        <w:rPr>
-          <w:rFonts w:ascii="Calibri" w:hAnsi="Calibri"/>
-          <w:color w:val="000000" w:themeColor="text1"/>
-          <w:sz w:val="24"/>
-          <w:szCs w:val="24"/>
-        </w:rPr>
-        <w:t>y</w:t>
+        <w:t>zpy</w:t>
       </w:r>
       <w:proofErr w:type="spellEnd"/>
       <w:r>
@@ -9906,6 +9737,483 @@
         </w:rPr>
         <w:t>.</w:t>
       </w:r>
+    </w:p>
+    <w:p>
+      <w:pPr>
+        <w:ind w:left="360"/>
+        <w:rPr>
+          <w:rFonts w:ascii="Calibri" w:hAnsi="Calibri"/>
+        </w:rPr>
+      </w:pPr>
+    </w:p>
+    <w:p>
+      <w:pPr>
+        <w:rPr>
+          <w:rFonts w:ascii="Calibri" w:hAnsi="Calibri"/>
+        </w:rPr>
+      </w:pPr>
+      <w:r>
+        <w:rPr>
+          <w:rFonts w:ascii="Calibri" w:hAnsi="Calibri"/>
+        </w:rPr>
+        <w:br w:type="page"/>
+      </w:r>
+    </w:p>
+    <w:p>
+      <w:pPr>
+        <w:pStyle w:val="ListParagraph"/>
+        <w:numPr>
+          <w:ilvl w:val="0"/>
+          <w:numId w:val="15"/>
+        </w:numPr>
+        <w:rPr>
+          <w:rFonts w:ascii="Calibri" w:hAnsi="Calibri"/>
+        </w:rPr>
+      </w:pPr>
+      <w:r>
+        <w:rPr>
+          <w:rFonts w:ascii="Calibri" w:hAnsi="Calibri"/>
+        </w:rPr>
+        <w:lastRenderedPageBreak/>
+        <w:t>ANGULAR DISTRIBUTION OF IMPACTS</w:t>
+      </w:r>
+    </w:p>
+    <w:p>
+      <w:pPr>
+        <w:rPr>
+          <w:rFonts w:ascii="Calibri" w:hAnsi="Calibri"/>
+        </w:rPr>
+      </w:pPr>
+    </w:p>
+    <w:p>
+      <w:pPr>
+        <w:rPr>
+          <w:rFonts w:ascii="Calibri" w:hAnsi="Calibri"/>
+        </w:rPr>
+      </w:pPr>
+      <w:r>
+        <w:rPr>
+          <w:rFonts w:ascii="Calibri" w:hAnsi="Calibri"/>
+        </w:rPr>
+        <w:t>We can now use a distribution in impacts (instead of mono-angular theta).</w:t>
+      </w:r>
+    </w:p>
+    <w:p>
+      <w:pPr>
+        <w:rPr>
+          <w:rFonts w:ascii="Calibri" w:hAnsi="Calibri"/>
+        </w:rPr>
+      </w:pPr>
+      <w:r>
+        <w:rPr>
+          <w:rFonts w:ascii="Calibri" w:hAnsi="Calibri"/>
+        </w:rPr>
+        <w:t>There’re multiple distributions already implemented:</w:t>
+      </w:r>
+    </w:p>
+    <w:p>
+      <w:pPr>
+        <w:rPr>
+          <w:rFonts w:ascii="Calibri" w:hAnsi="Calibri"/>
+        </w:rPr>
+      </w:pPr>
+    </w:p>
+    <w:p>
+      <w:pPr>
+        <w:rPr>
+          <w:rFonts w:ascii="Calibri" w:hAnsi="Calibri"/>
+        </w:rPr>
+      </w:pPr>
+      <w:r>
+        <w:rPr>
+          <w:rFonts w:ascii="Calibri" w:hAnsi="Calibri"/>
+        </w:rPr>
+        <w:t xml:space="preserve">From </w:t>
+      </w:r>
+      <w:proofErr w:type="spellStart"/>
+      <w:r>
+        <w:rPr>
+          <w:rFonts w:ascii="Calibri" w:hAnsi="Calibri"/>
+        </w:rPr>
+        <w:t>Borodkina’s</w:t>
+      </w:r>
+      <w:proofErr w:type="spellEnd"/>
+      <w:r>
+        <w:rPr>
+          <w:rFonts w:ascii="Calibri" w:hAnsi="Calibri"/>
+        </w:rPr>
+        <w:t xml:space="preserve"> work: I. </w:t>
+      </w:r>
+      <w:proofErr w:type="spellStart"/>
+      <w:r>
+        <w:rPr>
+          <w:rFonts w:ascii="Calibri" w:hAnsi="Calibri"/>
+        </w:rPr>
+        <w:t>Borodkina</w:t>
+      </w:r>
+      <w:proofErr w:type="spellEnd"/>
+      <w:r>
+        <w:rPr>
+          <w:rFonts w:ascii="Calibri" w:hAnsi="Calibri"/>
+        </w:rPr>
+        <w:t xml:space="preserve"> et al., </w:t>
+      </w:r>
+      <w:r>
+        <w:rPr>
+          <w:rFonts w:ascii="Calibri" w:hAnsi="Calibri"/>
+        </w:rPr>
+        <w:t>Contrib. Plasma Phys.56, No. 6-8, 640 – 645 (2016)</w:t>
+      </w:r>
+    </w:p>
+    <w:p>
+      <w:pPr>
+        <w:pStyle w:val="ListParagraph"/>
+        <w:numPr>
+          <w:ilvl w:val="0"/>
+          <w:numId w:val="24"/>
+        </w:numPr>
+        <w:rPr>
+          <w:rFonts w:ascii="Calibri" w:hAnsi="Calibri"/>
+        </w:rPr>
+      </w:pPr>
+      <w:r>
+        <w:rPr>
+          <w:rFonts w:ascii="Calibri" w:hAnsi="Calibri"/>
+        </w:rPr>
+        <w:t>There are 3 distributions: for 85, 88 and 89 degrees.</w:t>
+      </w:r>
+    </w:p>
+    <w:p>
+      <w:pPr>
+        <w:rPr>
+          <w:rFonts w:ascii="Calibri" w:hAnsi="Calibri"/>
+        </w:rPr>
+      </w:pPr>
+    </w:p>
+    <w:p>
+      <w:pPr>
+        <w:rPr>
+          <w:rFonts w:ascii="Calibri" w:hAnsi="Calibri"/>
+        </w:rPr>
+      </w:pPr>
+      <w:r>
+        <w:rPr>
+          <w:rFonts w:ascii="Calibri" w:hAnsi="Calibri"/>
+        </w:rPr>
+        <w:t xml:space="preserve">From </w:t>
+      </w:r>
+      <w:proofErr w:type="spellStart"/>
+      <w:r>
+        <w:rPr>
+          <w:rFonts w:ascii="Calibri" w:hAnsi="Calibri"/>
+        </w:rPr>
+        <w:t>Curreli’s</w:t>
+      </w:r>
+      <w:proofErr w:type="spellEnd"/>
+      <w:r>
+        <w:rPr>
+          <w:rFonts w:ascii="Calibri" w:hAnsi="Calibri"/>
+        </w:rPr>
+        <w:t xml:space="preserve"> work: </w:t>
+      </w:r>
+      <w:r>
+        <w:rPr>
+          <w:rFonts w:ascii="Calibri" w:hAnsi="Calibri"/>
+        </w:rPr>
+        <w:t xml:space="preserve">Physics of Plasmas 22, 043503 (2015) </w:t>
+      </w:r>
+    </w:p>
+    <w:p>
+      <w:pPr>
+        <w:pStyle w:val="ListParagraph"/>
+        <w:numPr>
+          <w:ilvl w:val="0"/>
+          <w:numId w:val="24"/>
+        </w:numPr>
+        <w:rPr>
+          <w:rFonts w:ascii="Calibri" w:hAnsi="Calibri"/>
+        </w:rPr>
+      </w:pPr>
+      <w:r>
+        <w:rPr>
+          <w:rFonts w:ascii="Calibri" w:hAnsi="Calibri"/>
+        </w:rPr>
+        <w:t xml:space="preserve">We </w:t>
+      </w:r>
+      <w:r>
+        <w:rPr>
+          <w:rFonts w:ascii="Calibri" w:hAnsi="Calibri"/>
+        </w:rPr>
+        <w:t>implemented one distribution, for 85deg.</w:t>
+      </w:r>
+    </w:p>
+    <w:p>
+      <w:pPr>
+        <w:rPr>
+          <w:rFonts w:ascii="Calibri" w:hAnsi="Calibri"/>
+        </w:rPr>
+      </w:pPr>
+    </w:p>
+    <w:p>
+      <w:pPr>
+        <w:rPr>
+          <w:rFonts w:ascii="Calibri" w:hAnsi="Calibri"/>
+        </w:rPr>
+      </w:pPr>
+      <w:r>
+        <w:rPr>
+          <w:rFonts w:ascii="Calibri" w:hAnsi="Calibri"/>
+        </w:rPr>
+        <w:t xml:space="preserve">From </w:t>
+      </w:r>
+      <w:proofErr w:type="spellStart"/>
+      <w:r>
+        <w:rPr>
+          <w:rFonts w:ascii="Calibri" w:hAnsi="Calibri"/>
+        </w:rPr>
+        <w:t>Chrobak’s</w:t>
+      </w:r>
+      <w:proofErr w:type="spellEnd"/>
+      <w:r>
+        <w:rPr>
+          <w:rFonts w:ascii="Calibri" w:hAnsi="Calibri"/>
+        </w:rPr>
+        <w:t xml:space="preserve"> work: </w:t>
+      </w:r>
+      <w:proofErr w:type="spellStart"/>
+      <w:r>
+        <w:rPr>
+          <w:rFonts w:ascii="Calibri" w:hAnsi="Calibri"/>
+        </w:rPr>
+        <w:t>Nucl</w:t>
+      </w:r>
+      <w:proofErr w:type="spellEnd"/>
+      <w:r>
+        <w:rPr>
+          <w:rFonts w:ascii="Calibri" w:hAnsi="Calibri"/>
+        </w:rPr>
+        <w:t>. Fusion 58 (2018) 106019</w:t>
+      </w:r>
+    </w:p>
+    <w:p>
+      <w:pPr>
+        <w:pStyle w:val="ListParagraph"/>
+        <w:numPr>
+          <w:ilvl w:val="0"/>
+          <w:numId w:val="24"/>
+        </w:numPr>
+        <w:rPr>
+          <w:rFonts w:ascii="Calibri" w:hAnsi="Calibri"/>
+        </w:rPr>
+      </w:pPr>
+      <w:r>
+        <w:rPr>
+          <w:rFonts w:ascii="Calibri" w:hAnsi="Calibri"/>
+        </w:rPr>
+        <w:t>We’ve implemented the case for He plasma ‘Case R-He’</w:t>
+      </w:r>
+    </w:p>
+    <w:p>
+      <w:pPr>
+        <w:rPr>
+          <w:rFonts w:ascii="Calibri" w:hAnsi="Calibri"/>
+        </w:rPr>
+      </w:pPr>
+    </w:p>
+    <w:p>
+      <w:pPr>
+        <w:rPr>
+          <w:rFonts w:ascii="Calibri" w:hAnsi="Calibri"/>
+        </w:rPr>
+      </w:pPr>
+      <w:r>
+        <w:rPr>
+          <w:rFonts w:ascii="Calibri" w:hAnsi="Calibri"/>
+        </w:rPr>
+        <w:t>The process is:</w:t>
+      </w:r>
+    </w:p>
+    <w:p>
+      <w:pPr>
+        <w:pStyle w:val="ListParagraph"/>
+        <w:numPr>
+          <w:ilvl w:val="0"/>
+          <w:numId w:val="26"/>
+        </w:numPr>
+        <w:rPr>
+          <w:rFonts w:ascii="Calibri" w:hAnsi="Calibri"/>
+        </w:rPr>
+      </w:pPr>
+      <w:r>
+        <w:rPr>
+          <w:rFonts w:ascii="Calibri" w:hAnsi="Calibri"/>
+        </w:rPr>
+        <w:t>Get the data: either from authors, or using ’</w:t>
+      </w:r>
+      <w:proofErr w:type="spellStart"/>
+      <w:r>
+        <w:rPr>
+          <w:rFonts w:ascii="Calibri" w:hAnsi="Calibri"/>
+        </w:rPr>
+        <w:t>grabit</w:t>
+      </w:r>
+      <w:proofErr w:type="spellEnd"/>
+      <w:r>
+        <w:rPr>
+          <w:rFonts w:ascii="Calibri" w:hAnsi="Calibri"/>
+        </w:rPr>
+        <w:t xml:space="preserve">’ app of </w:t>
+      </w:r>
+      <w:proofErr w:type="spellStart"/>
+      <w:r>
+        <w:rPr>
+          <w:rFonts w:ascii="Calibri" w:hAnsi="Calibri"/>
+        </w:rPr>
+        <w:t>matlab</w:t>
+      </w:r>
+      <w:proofErr w:type="spellEnd"/>
+      <w:r>
+        <w:rPr>
+          <w:rFonts w:ascii="Calibri" w:hAnsi="Calibri"/>
+        </w:rPr>
+        <w:t xml:space="preserve">, which saves the data into a matrix in </w:t>
+      </w:r>
+      <w:proofErr w:type="spellStart"/>
+      <w:r>
+        <w:rPr>
+          <w:rFonts w:ascii="Calibri" w:hAnsi="Calibri"/>
+        </w:rPr>
+        <w:t>matlab</w:t>
+      </w:r>
+      <w:proofErr w:type="spellEnd"/>
+      <w:r>
+        <w:rPr>
+          <w:rFonts w:ascii="Calibri" w:hAnsi="Calibri"/>
+        </w:rPr>
+        <w:t xml:space="preserve"> format</w:t>
+      </w:r>
+    </w:p>
+    <w:p>
+      <w:pPr>
+        <w:pStyle w:val="ListParagraph"/>
+        <w:numPr>
+          <w:ilvl w:val="0"/>
+          <w:numId w:val="26"/>
+        </w:numPr>
+        <w:rPr>
+          <w:rFonts w:ascii="Calibri" w:hAnsi="Calibri"/>
+        </w:rPr>
+      </w:pPr>
+      <w:r>
+        <w:rPr>
+          <w:rFonts w:ascii="Calibri" w:hAnsi="Calibri"/>
+        </w:rPr>
+        <w:t>Fit to a n-gaussian: run the curve-fit tool (</w:t>
+      </w:r>
+      <w:proofErr w:type="spellStart"/>
+      <w:r>
+        <w:rPr>
+          <w:rFonts w:ascii="Calibri" w:hAnsi="Calibri"/>
+        </w:rPr>
+        <w:t>cftool</w:t>
+      </w:r>
+      <w:proofErr w:type="spellEnd"/>
+      <w:r>
+        <w:rPr>
+          <w:rFonts w:ascii="Calibri" w:hAnsi="Calibri"/>
+        </w:rPr>
+        <w:t>) ; choose the 1</w:t>
+      </w:r>
+      <w:r>
+        <w:rPr>
+          <w:rFonts w:ascii="Calibri" w:hAnsi="Calibri"/>
+          <w:vertAlign w:val="superscript"/>
+        </w:rPr>
+        <w:t>st</w:t>
+      </w:r>
+      <w:r>
+        <w:rPr>
+          <w:rFonts w:ascii="Calibri" w:hAnsi="Calibri"/>
+        </w:rPr>
+        <w:t xml:space="preserve"> column of the fit at x, 2</w:t>
+      </w:r>
+      <w:r>
+        <w:rPr>
+          <w:rFonts w:ascii="Calibri" w:hAnsi="Calibri"/>
+          <w:vertAlign w:val="superscript"/>
+        </w:rPr>
+        <w:t>nd</w:t>
+      </w:r>
+      <w:r>
+        <w:rPr>
+          <w:rFonts w:ascii="Calibri" w:hAnsi="Calibri"/>
+        </w:rPr>
+        <w:t xml:space="preserve"> column as y, change fit to ‘gaussian’ and choose the degree (~2-5, depending on the number of peaks)</w:t>
+      </w:r>
+    </w:p>
+    <w:p>
+      <w:pPr>
+        <w:pStyle w:val="ListParagraph"/>
+        <w:numPr>
+          <w:ilvl w:val="0"/>
+          <w:numId w:val="26"/>
+        </w:numPr>
+        <w:rPr>
+          <w:rFonts w:ascii="Calibri" w:hAnsi="Calibri"/>
+        </w:rPr>
+      </w:pPr>
+      <w:r>
+        <w:rPr>
+          <w:rFonts w:ascii="Calibri" w:hAnsi="Calibri"/>
+        </w:rPr>
+        <w:t xml:space="preserve">Save the fit </w:t>
+      </w:r>
+      <w:r>
+        <w:rPr>
+          <w:rFonts w:ascii="Calibri" w:hAnsi="Calibri"/>
+        </w:rPr>
+        <w:t xml:space="preserve">(if you want) </w:t>
+      </w:r>
+      <w:r>
+        <w:rPr>
+          <w:rFonts w:ascii="Calibri" w:hAnsi="Calibri"/>
+        </w:rPr>
+        <w:t>and copy the parameters (a1, b1, c1, a2,…</w:t>
+      </w:r>
+      <w:r>
+        <w:rPr>
+          <w:rFonts w:ascii="Calibri" w:hAnsi="Calibri"/>
+        </w:rPr>
+        <w:t xml:space="preserve">) to your case (as ga1, gb1, bc1, ga2…) in </w:t>
+      </w:r>
+      <w:r>
+        <w:rPr>
+          <w:rFonts w:ascii="Calibri" w:hAnsi="Calibri"/>
+        </w:rPr>
+        <w:t>‘</w:t>
+      </w:r>
+      <w:proofErr w:type="spellStart"/>
+      <w:r>
+        <w:rPr>
+          <w:rFonts w:ascii="Calibri" w:hAnsi="Calibri"/>
+        </w:rPr>
+        <w:t>zs_zp_intersect.m</w:t>
+      </w:r>
+      <w:proofErr w:type="spellEnd"/>
+      <w:r>
+        <w:rPr>
+          <w:rFonts w:ascii="Calibri" w:hAnsi="Calibri"/>
+        </w:rPr>
+        <w:t>’ file</w:t>
+      </w:r>
+      <w:r>
+        <w:rPr>
+          <w:rFonts w:ascii="Calibri" w:hAnsi="Calibri"/>
+        </w:rPr>
+        <w:t xml:space="preserve"> – use the other cases as reference. Modify the maximum of the distribution (currently 0.08—0.09) and range (currently 45-90deg) as needed.</w:t>
+      </w:r>
+      <w:bookmarkStart w:id="0" w:name="_GoBack"/>
+      <w:bookmarkEnd w:id="0"/>
     </w:p>
     <w:sectPr>
       <w:pgSz w:w="12240" w:h="15840"/>
@@ -9918,8 +10226,8 @@
 </file>
 
 <file path=word/numbering.xml><?xml version="1.0" encoding="utf-8"?>
-<w:numbering xmlns:wpc="http://schemas.microsoft.com/office/word/2010/wordprocessingCanvas" xmlns:mo="http://schemas.microsoft.com/office/mac/office/2008/main" xmlns:mc="http://schemas.openxmlformats.org/markup-compatibility/2006" xmlns:mv="urn:schemas-microsoft-com:mac:vml" xmlns:o="urn:schemas-microsoft-com:office:office" xmlns:r="http://schemas.openxmlformats.org/officeDocument/2006/relationships" xmlns:m="http://schemas.openxmlformats.org/officeDocument/2006/math" xmlns:v="urn:schemas-microsoft-com:vml" xmlns:wp14="http://schemas.microsoft.com/office/word/2010/wordprocessingDrawing" xmlns:wp="http://schemas.openxmlformats.org/drawingml/2006/wordprocessingDrawing" xmlns:w10="urn:schemas-microsoft-com:office:word" xmlns:w="http://schemas.openxmlformats.org/wordprocessingml/2006/main" xmlns:w14="http://schemas.microsoft.com/office/word/2010/wordml" xmlns:w15="http://schemas.microsoft.com/office/word/2012/wordml" xmlns:wpg="http://schemas.microsoft.com/office/word/2010/wordprocessingGroup" xmlns:wpi="http://schemas.microsoft.com/office/word/2010/wordprocessingInk" xmlns:wne="http://schemas.microsoft.com/office/word/2006/wordml" xmlns:wps="http://schemas.microsoft.com/office/word/2010/wordprocessingShape" mc:Ignorable="w14 w15 wp14">
-  <w:abstractNum w:abstractNumId="0">
+<w:numbering xmlns:wpc="http://schemas.microsoft.com/office/word/2010/wordprocessingCanvas" xmlns:cx="http://schemas.microsoft.com/office/drawing/2014/chartex" xmlns:cx1="http://schemas.microsoft.com/office/drawing/2015/9/8/chartex" xmlns:cx2="http://schemas.microsoft.com/office/drawing/2015/10/21/chartex" xmlns:cx3="http://schemas.microsoft.com/office/drawing/2016/5/9/chartex" xmlns:cx4="http://schemas.microsoft.com/office/drawing/2016/5/10/chartex" xmlns:cx5="http://schemas.microsoft.com/office/drawing/2016/5/11/chartex" xmlns:cx6="http://schemas.microsoft.com/office/drawing/2016/5/12/chartex" xmlns:cx7="http://schemas.microsoft.com/office/drawing/2016/5/13/chartex" xmlns:cx8="http://schemas.microsoft.com/office/drawing/2016/5/14/chartex" xmlns:mc="http://schemas.openxmlformats.org/markup-compatibility/2006" xmlns:aink="http://schemas.microsoft.com/office/drawing/2016/ink" xmlns:am3d="http://schemas.microsoft.com/office/drawing/2017/model3d" xmlns:o="urn:schemas-microsoft-com:office:office" xmlns:r="http://schemas.openxmlformats.org/officeDocument/2006/relationships" xmlns:m="http://schemas.openxmlformats.org/officeDocument/2006/math" xmlns:v="urn:schemas-microsoft-com:vml" xmlns:wp14="http://schemas.microsoft.com/office/word/2010/wordprocessingDrawing" xmlns:wp="http://schemas.openxmlformats.org/drawingml/2006/wordprocessingDrawing" xmlns:w10="urn:schemas-microsoft-com:office:word" xmlns:w="http://schemas.openxmlformats.org/wordprocessingml/2006/main" xmlns:w14="http://schemas.microsoft.com/office/word/2010/wordml" xmlns:w15="http://schemas.microsoft.com/office/word/2012/wordml" xmlns:w16cid="http://schemas.microsoft.com/office/word/2016/wordml/cid" xmlns:w16se="http://schemas.microsoft.com/office/word/2015/wordml/symex" xmlns:wpg="http://schemas.microsoft.com/office/word/2010/wordprocessingGroup" xmlns:wpi="http://schemas.microsoft.com/office/word/2010/wordprocessingInk" xmlns:wne="http://schemas.microsoft.com/office/word/2006/wordml" xmlns:wps="http://schemas.microsoft.com/office/word/2010/wordprocessingShape" mc:Ignorable="w14 w15 w16se w16cid wp14">
+  <w:abstractNum w:abstractNumId="0" w15:restartNumberingAfterBreak="0">
     <w:nsid w:val="09192616"/>
     <w:multiLevelType w:val="hybridMultilevel"/>
     <w:tmpl w:val="D0F25E30"/>
@@ -10032,7 +10340,96 @@
       </w:rPr>
     </w:lvl>
   </w:abstractNum>
-  <w:abstractNum w:abstractNumId="1">
+  <w:abstractNum w:abstractNumId="1" w15:restartNumberingAfterBreak="0">
+    <w:nsid w:val="0C357385"/>
+    <w:multiLevelType w:val="hybridMultilevel"/>
+    <w:tmpl w:val="211A2674"/>
+    <w:lvl w:ilvl="0" w:tplc="30F80CAA">
+      <w:start w:val="1"/>
+      <w:numFmt w:val="lowerRoman"/>
+      <w:lvlText w:val="%1)"/>
+      <w:lvlJc w:val="left"/>
+      <w:pPr>
+        <w:ind w:left="1080" w:hanging="720"/>
+      </w:pPr>
+      <w:rPr>
+        <w:rFonts w:hint="default"/>
+      </w:rPr>
+    </w:lvl>
+    <w:lvl w:ilvl="1" w:tplc="04090019" w:tentative="1">
+      <w:start w:val="1"/>
+      <w:numFmt w:val="lowerLetter"/>
+      <w:lvlText w:val="%2."/>
+      <w:lvlJc w:val="left"/>
+      <w:pPr>
+        <w:ind w:left="1440" w:hanging="360"/>
+      </w:pPr>
+    </w:lvl>
+    <w:lvl w:ilvl="2" w:tplc="0409001B" w:tentative="1">
+      <w:start w:val="1"/>
+      <w:numFmt w:val="lowerRoman"/>
+      <w:lvlText w:val="%3."/>
+      <w:lvlJc w:val="right"/>
+      <w:pPr>
+        <w:ind w:left="2160" w:hanging="180"/>
+      </w:pPr>
+    </w:lvl>
+    <w:lvl w:ilvl="3" w:tplc="0409000F" w:tentative="1">
+      <w:start w:val="1"/>
+      <w:numFmt w:val="decimal"/>
+      <w:lvlText w:val="%4."/>
+      <w:lvlJc w:val="left"/>
+      <w:pPr>
+        <w:ind w:left="2880" w:hanging="360"/>
+      </w:pPr>
+    </w:lvl>
+    <w:lvl w:ilvl="4" w:tplc="04090019" w:tentative="1">
+      <w:start w:val="1"/>
+      <w:numFmt w:val="lowerLetter"/>
+      <w:lvlText w:val="%5."/>
+      <w:lvlJc w:val="left"/>
+      <w:pPr>
+        <w:ind w:left="3600" w:hanging="360"/>
+      </w:pPr>
+    </w:lvl>
+    <w:lvl w:ilvl="5" w:tplc="0409001B" w:tentative="1">
+      <w:start w:val="1"/>
+      <w:numFmt w:val="lowerRoman"/>
+      <w:lvlText w:val="%6."/>
+      <w:lvlJc w:val="right"/>
+      <w:pPr>
+        <w:ind w:left="4320" w:hanging="180"/>
+      </w:pPr>
+    </w:lvl>
+    <w:lvl w:ilvl="6" w:tplc="0409000F" w:tentative="1">
+      <w:start w:val="1"/>
+      <w:numFmt w:val="decimal"/>
+      <w:lvlText w:val="%7."/>
+      <w:lvlJc w:val="left"/>
+      <w:pPr>
+        <w:ind w:left="5040" w:hanging="360"/>
+      </w:pPr>
+    </w:lvl>
+    <w:lvl w:ilvl="7" w:tplc="04090019" w:tentative="1">
+      <w:start w:val="1"/>
+      <w:numFmt w:val="lowerLetter"/>
+      <w:lvlText w:val="%8."/>
+      <w:lvlJc w:val="left"/>
+      <w:pPr>
+        <w:ind w:left="5760" w:hanging="360"/>
+      </w:pPr>
+    </w:lvl>
+    <w:lvl w:ilvl="8" w:tplc="0409001B" w:tentative="1">
+      <w:start w:val="1"/>
+      <w:numFmt w:val="lowerRoman"/>
+      <w:lvlText w:val="%9."/>
+      <w:lvlJc w:val="right"/>
+      <w:pPr>
+        <w:ind w:left="6480" w:hanging="180"/>
+      </w:pPr>
+    </w:lvl>
+  </w:abstractNum>
+  <w:abstractNum w:abstractNumId="2" w15:restartNumberingAfterBreak="0">
     <w:nsid w:val="0CA8499D"/>
     <w:multiLevelType w:val="hybridMultilevel"/>
     <w:tmpl w:val="87EA9176"/>
@@ -10145,7 +10542,7 @@
       </w:rPr>
     </w:lvl>
   </w:abstractNum>
-  <w:abstractNum w:abstractNumId="2">
+  <w:abstractNum w:abstractNumId="3" w15:restartNumberingAfterBreak="0">
     <w:nsid w:val="0FE4508D"/>
     <w:multiLevelType w:val="hybridMultilevel"/>
     <w:tmpl w:val="0A3CEAE4"/>
@@ -10258,7 +10655,7 @@
       </w:rPr>
     </w:lvl>
   </w:abstractNum>
-  <w:abstractNum w:abstractNumId="3">
+  <w:abstractNum w:abstractNumId="4" w15:restartNumberingAfterBreak="0">
     <w:nsid w:val="14A2505A"/>
     <w:multiLevelType w:val="hybridMultilevel"/>
     <w:tmpl w:val="99EC792E"/>
@@ -10371,7 +10768,7 @@
       </w:rPr>
     </w:lvl>
   </w:abstractNum>
-  <w:abstractNum w:abstractNumId="4">
+  <w:abstractNum w:abstractNumId="5" w15:restartNumberingAfterBreak="0">
     <w:nsid w:val="19DF25D5"/>
     <w:multiLevelType w:val="hybridMultilevel"/>
     <w:tmpl w:val="E34C5BB4"/>
@@ -10484,7 +10881,7 @@
       </w:pPr>
     </w:lvl>
   </w:abstractNum>
-  <w:abstractNum w:abstractNumId="5">
+  <w:abstractNum w:abstractNumId="6" w15:restartNumberingAfterBreak="0">
     <w:nsid w:val="1BFD5DD2"/>
     <w:multiLevelType w:val="hybridMultilevel"/>
     <w:tmpl w:val="1B225F7E"/>
@@ -10597,7 +10994,7 @@
       </w:pPr>
     </w:lvl>
   </w:abstractNum>
-  <w:abstractNum w:abstractNumId="6">
+  <w:abstractNum w:abstractNumId="7" w15:restartNumberingAfterBreak="0">
     <w:nsid w:val="1FD266E6"/>
     <w:multiLevelType w:val="hybridMultilevel"/>
     <w:tmpl w:val="34564DAC"/>
@@ -10713,7 +11110,7 @@
       </w:pPr>
     </w:lvl>
   </w:abstractNum>
-  <w:abstractNum w:abstractNumId="7">
+  <w:abstractNum w:abstractNumId="8" w15:restartNumberingAfterBreak="0">
     <w:nsid w:val="29F14D6C"/>
     <w:multiLevelType w:val="hybridMultilevel"/>
     <w:tmpl w:val="FF96B3EE"/>
@@ -10852,7 +11249,7 @@
       </w:rPr>
     </w:lvl>
   </w:abstractNum>
-  <w:abstractNum w:abstractNumId="8">
+  <w:abstractNum w:abstractNumId="9" w15:restartNumberingAfterBreak="0">
     <w:nsid w:val="2B3968E5"/>
     <w:multiLevelType w:val="hybridMultilevel"/>
     <w:tmpl w:val="A85C7A12"/>
@@ -10965,7 +11362,7 @@
       </w:pPr>
     </w:lvl>
   </w:abstractNum>
-  <w:abstractNum w:abstractNumId="9">
+  <w:abstractNum w:abstractNumId="10" w15:restartNumberingAfterBreak="0">
     <w:nsid w:val="2CF74898"/>
     <w:multiLevelType w:val="hybridMultilevel"/>
     <w:tmpl w:val="E34C5BB4"/>
@@ -11078,7 +11475,7 @@
       </w:pPr>
     </w:lvl>
   </w:abstractNum>
-  <w:abstractNum w:abstractNumId="10">
+  <w:abstractNum w:abstractNumId="11" w15:restartNumberingAfterBreak="0">
     <w:nsid w:val="31387D60"/>
     <w:multiLevelType w:val="hybridMultilevel"/>
     <w:tmpl w:val="5D90B1F4"/>
@@ -11168,7 +11565,7 @@
       </w:pPr>
     </w:lvl>
   </w:abstractNum>
-  <w:abstractNum w:abstractNumId="11">
+  <w:abstractNum w:abstractNumId="12" w15:restartNumberingAfterBreak="0">
     <w:nsid w:val="337A0399"/>
     <w:multiLevelType w:val="hybridMultilevel"/>
     <w:tmpl w:val="76D678DC"/>
@@ -11281,7 +11678,7 @@
       </w:rPr>
     </w:lvl>
   </w:abstractNum>
-  <w:abstractNum w:abstractNumId="12">
+  <w:abstractNum w:abstractNumId="13" w15:restartNumberingAfterBreak="0">
     <w:nsid w:val="36604E7C"/>
     <w:multiLevelType w:val="hybridMultilevel"/>
     <w:tmpl w:val="4E22D058"/>
@@ -11394,7 +11791,7 @@
       </w:rPr>
     </w:lvl>
   </w:abstractNum>
-  <w:abstractNum w:abstractNumId="13">
+  <w:abstractNum w:abstractNumId="14" w15:restartNumberingAfterBreak="0">
     <w:nsid w:val="36BA495E"/>
     <w:multiLevelType w:val="hybridMultilevel"/>
     <w:tmpl w:val="0194DFCA"/>
@@ -11507,7 +11904,7 @@
       </w:rPr>
     </w:lvl>
   </w:abstractNum>
-  <w:abstractNum w:abstractNumId="14">
+  <w:abstractNum w:abstractNumId="15" w15:restartNumberingAfterBreak="0">
     <w:nsid w:val="3C0F4476"/>
     <w:multiLevelType w:val="hybridMultilevel"/>
     <w:tmpl w:val="9F109ABA"/>
@@ -11596,7 +11993,7 @@
       </w:pPr>
     </w:lvl>
   </w:abstractNum>
-  <w:abstractNum w:abstractNumId="15">
+  <w:abstractNum w:abstractNumId="16" w15:restartNumberingAfterBreak="0">
     <w:nsid w:val="41226B1C"/>
     <w:multiLevelType w:val="hybridMultilevel"/>
     <w:tmpl w:val="9A948570"/>
@@ -11733,7 +12130,7 @@
       </w:rPr>
     </w:lvl>
   </w:abstractNum>
-  <w:abstractNum w:abstractNumId="16">
+  <w:abstractNum w:abstractNumId="17" w15:restartNumberingAfterBreak="0">
     <w:nsid w:val="45AD3B10"/>
     <w:multiLevelType w:val="hybridMultilevel"/>
     <w:tmpl w:val="48BA9966"/>
@@ -11846,7 +12243,7 @@
       </w:rPr>
     </w:lvl>
   </w:abstractNum>
-  <w:abstractNum w:abstractNumId="17">
+  <w:abstractNum w:abstractNumId="18" w15:restartNumberingAfterBreak="0">
     <w:nsid w:val="47177BFA"/>
     <w:multiLevelType w:val="hybridMultilevel"/>
     <w:tmpl w:val="D0CCE1FE"/>
@@ -11959,7 +12356,7 @@
       </w:rPr>
     </w:lvl>
   </w:abstractNum>
-  <w:abstractNum w:abstractNumId="18">
+  <w:abstractNum w:abstractNumId="19" w15:restartNumberingAfterBreak="0">
     <w:nsid w:val="4FBD40DE"/>
     <w:multiLevelType w:val="hybridMultilevel"/>
     <w:tmpl w:val="7E703234"/>
@@ -12072,7 +12469,7 @@
       </w:rPr>
     </w:lvl>
   </w:abstractNum>
-  <w:abstractNum w:abstractNumId="19">
+  <w:abstractNum w:abstractNumId="20" w15:restartNumberingAfterBreak="0">
     <w:nsid w:val="573A1F56"/>
     <w:multiLevelType w:val="hybridMultilevel"/>
     <w:tmpl w:val="B6FEC50E"/>
@@ -12212,7 +12609,7 @@
       </w:rPr>
     </w:lvl>
   </w:abstractNum>
-  <w:abstractNum w:abstractNumId="20">
+  <w:abstractNum w:abstractNumId="21" w15:restartNumberingAfterBreak="0">
     <w:nsid w:val="62A644C2"/>
     <w:multiLevelType w:val="hybridMultilevel"/>
     <w:tmpl w:val="318C3B44"/>
@@ -12325,7 +12722,7 @@
       </w:pPr>
     </w:lvl>
   </w:abstractNum>
-  <w:abstractNum w:abstractNumId="21">
+  <w:abstractNum w:abstractNumId="22" w15:restartNumberingAfterBreak="0">
     <w:nsid w:val="67AA2DF6"/>
     <w:multiLevelType w:val="hybridMultilevel"/>
     <w:tmpl w:val="C414AAFC"/>
@@ -12438,7 +12835,7 @@
       </w:pPr>
     </w:lvl>
   </w:abstractNum>
-  <w:abstractNum w:abstractNumId="22">
+  <w:abstractNum w:abstractNumId="23" w15:restartNumberingAfterBreak="0">
     <w:nsid w:val="6FE44296"/>
     <w:multiLevelType w:val="hybridMultilevel"/>
     <w:tmpl w:val="6060DE0E"/>
@@ -12551,7 +12948,7 @@
       </w:rPr>
     </w:lvl>
   </w:abstractNum>
-  <w:abstractNum w:abstractNumId="23">
+  <w:abstractNum w:abstractNumId="24" w15:restartNumberingAfterBreak="0">
     <w:nsid w:val="714D6CF9"/>
     <w:multiLevelType w:val="hybridMultilevel"/>
     <w:tmpl w:val="78AE2034"/>
@@ -12664,7 +13061,7 @@
       </w:rPr>
     </w:lvl>
   </w:abstractNum>
-  <w:abstractNum w:abstractNumId="24">
+  <w:abstractNum w:abstractNumId="25" w15:restartNumberingAfterBreak="0">
     <w:nsid w:val="73E857D1"/>
     <w:multiLevelType w:val="hybridMultilevel"/>
     <w:tmpl w:val="EE667454"/>
@@ -12754,85 +13151,88 @@
     </w:lvl>
   </w:abstractNum>
   <w:num w:numId="1">
+    <w:abstractNumId w:val="8"/>
+  </w:num>
+  <w:num w:numId="2">
+    <w:abstractNumId w:val="20"/>
+  </w:num>
+  <w:num w:numId="3">
     <w:abstractNumId w:val="7"/>
   </w:num>
-  <w:num w:numId="2">
-    <w:abstractNumId w:val="19"/>
+  <w:num w:numId="4">
+    <w:abstractNumId w:val="21"/>
   </w:num>
-  <w:num w:numId="3">
+  <w:num w:numId="5">
+    <w:abstractNumId w:val="9"/>
+  </w:num>
+  <w:num w:numId="6">
     <w:abstractNumId w:val="6"/>
   </w:num>
-  <w:num w:numId="4">
-    <w:abstractNumId w:val="20"/>
-  </w:num>
-  <w:num w:numId="5">
-    <w:abstractNumId w:val="8"/>
-  </w:num>
-  <w:num w:numId="6">
-    <w:abstractNumId w:val="5"/>
-  </w:num>
   <w:num w:numId="7">
-    <w:abstractNumId w:val="21"/>
+    <w:abstractNumId w:val="22"/>
   </w:num>
   <w:num w:numId="8">
-    <w:abstractNumId w:val="3"/>
+    <w:abstractNumId w:val="4"/>
   </w:num>
   <w:num w:numId="9">
-    <w:abstractNumId w:val="23"/>
+    <w:abstractNumId w:val="24"/>
   </w:num>
   <w:num w:numId="10">
-    <w:abstractNumId w:val="11"/>
+    <w:abstractNumId w:val="12"/>
   </w:num>
   <w:num w:numId="11">
-    <w:abstractNumId w:val="13"/>
+    <w:abstractNumId w:val="14"/>
   </w:num>
   <w:num w:numId="12">
     <w:abstractNumId w:val="0"/>
   </w:num>
   <w:num w:numId="13">
-    <w:abstractNumId w:val="22"/>
+    <w:abstractNumId w:val="23"/>
   </w:num>
   <w:num w:numId="14">
-    <w:abstractNumId w:val="14"/>
+    <w:abstractNumId w:val="15"/>
   </w:num>
   <w:num w:numId="15">
-    <w:abstractNumId w:val="24"/>
+    <w:abstractNumId w:val="25"/>
   </w:num>
   <w:num w:numId="16">
+    <w:abstractNumId w:val="11"/>
+  </w:num>
+  <w:num w:numId="17">
+    <w:abstractNumId w:val="16"/>
+  </w:num>
+  <w:num w:numId="18">
+    <w:abstractNumId w:val="17"/>
+  </w:num>
+  <w:num w:numId="19">
+    <w:abstractNumId w:val="2"/>
+  </w:num>
+  <w:num w:numId="20">
+    <w:abstractNumId w:val="5"/>
+  </w:num>
+  <w:num w:numId="21">
+    <w:abstractNumId w:val="19"/>
+  </w:num>
+  <w:num w:numId="22">
+    <w:abstractNumId w:val="13"/>
+  </w:num>
+  <w:num w:numId="23">
     <w:abstractNumId w:val="10"/>
   </w:num>
-  <w:num w:numId="17">
-    <w:abstractNumId w:val="15"/>
-  </w:num>
-  <w:num w:numId="18">
-    <w:abstractNumId w:val="16"/>
-  </w:num>
-  <w:num w:numId="19">
-    <w:abstractNumId w:val="1"/>
-  </w:num>
-  <w:num w:numId="20">
-    <w:abstractNumId w:val="4"/>
-  </w:num>
-  <w:num w:numId="21">
+  <w:num w:numId="24">
     <w:abstractNumId w:val="18"/>
   </w:num>
-  <w:num w:numId="22">
-    <w:abstractNumId w:val="12"/>
+  <w:num w:numId="25">
+    <w:abstractNumId w:val="3"/>
   </w:num>
-  <w:num w:numId="23">
-    <w:abstractNumId w:val="9"/>
-  </w:num>
-  <w:num w:numId="24">
-    <w:abstractNumId w:val="17"/>
-  </w:num>
-  <w:num w:numId="25">
-    <w:abstractNumId w:val="2"/>
+  <w:num w:numId="26">
+    <w:abstractNumId w:val="1"/>
   </w:num>
 </w:numbering>
 </file>
 
 <file path=word/styles.xml><?xml version="1.0" encoding="utf-8"?>
-<w:styles xmlns:mc="http://schemas.openxmlformats.org/markup-compatibility/2006" xmlns:r="http://schemas.openxmlformats.org/officeDocument/2006/relationships" xmlns:w="http://schemas.openxmlformats.org/wordprocessingml/2006/main" xmlns:w14="http://schemas.microsoft.com/office/word/2010/wordml" xmlns:w15="http://schemas.microsoft.com/office/word/2012/wordml" mc:Ignorable="w14 w15">
+<w:styles xmlns:mc="http://schemas.openxmlformats.org/markup-compatibility/2006" xmlns:r="http://schemas.openxmlformats.org/officeDocument/2006/relationships" xmlns:w="http://schemas.openxmlformats.org/wordprocessingml/2006/main" xmlns:w14="http://schemas.microsoft.com/office/word/2010/wordml" xmlns:w15="http://schemas.microsoft.com/office/word/2012/wordml" xmlns:w16cid="http://schemas.microsoft.com/office/word/2016/wordml/cid" xmlns:w16se="http://schemas.microsoft.com/office/word/2015/wordml/symex" mc:Ignorable="w14 w15 w16se w16cid">
   <w:docDefaults>
     <w:rPrDefault>
       <w:rPr>
@@ -12844,7 +13244,7 @@
     </w:rPrDefault>
     <w:pPrDefault/>
   </w:docDefaults>
-  <w:latentStyles w:defLockedState="0" w:defUIPriority="99" w:defSemiHidden="0" w:defUnhideWhenUsed="0" w:defQFormat="0" w:count="382">
+  <w:latentStyles w:defLockedState="0" w:defUIPriority="99" w:defSemiHidden="0" w:defUnhideWhenUsed="0" w:defQFormat="0" w:count="375">
     <w:lsdException w:name="Normal" w:uiPriority="0" w:qFormat="1"/>
     <w:lsdException w:name="heading 1" w:uiPriority="9" w:qFormat="1"/>
     <w:lsdException w:name="heading 2" w:semiHidden="1" w:uiPriority="9" w:unhideWhenUsed="1" w:qFormat="1"/>
@@ -13001,15 +13401,6 @@
     <w:lsdException w:name="Balloon Text" w:semiHidden="1" w:unhideWhenUsed="1"/>
     <w:lsdException w:name="Table Grid" w:uiPriority="39"/>
     <w:lsdException w:name="Table Theme" w:semiHidden="1" w:unhideWhenUsed="1"/>
-    <w:lsdException w:name="Note Level 1" w:semiHidden="1" w:unhideWhenUsed="1"/>
-    <w:lsdException w:name="Note Level 2" w:semiHidden="1" w:unhideWhenUsed="1"/>
-    <w:lsdException w:name="Note Level 3" w:semiHidden="1" w:unhideWhenUsed="1"/>
-    <w:lsdException w:name="Note Level 4" w:semiHidden="1" w:unhideWhenUsed="1"/>
-    <w:lsdException w:name="Note Level 5" w:semiHidden="1" w:unhideWhenUsed="1"/>
-    <w:lsdException w:name="Note Level 6" w:semiHidden="1" w:unhideWhenUsed="1"/>
-    <w:lsdException w:name="Note Level 7" w:semiHidden="1" w:unhideWhenUsed="1"/>
-    <w:lsdException w:name="Note Level 8" w:semiHidden="1" w:unhideWhenUsed="1"/>
-    <w:lsdException w:name="Note Level 9" w:semiHidden="1" w:unhideWhenUsed="1"/>
     <w:lsdException w:name="Placeholder Text" w:semiHidden="1"/>
     <w:lsdException w:name="No Spacing" w:uiPriority="1" w:qFormat="1"/>
     <w:lsdException w:name="Light Shading" w:uiPriority="60"/>
@@ -13235,6 +13626,7 @@
   <w:style w:type="character" w:default="1" w:styleId="DefaultParagraphFont">
     <w:name w:val="Default Paragraph Font"/>
     <w:uiPriority w:val="1"/>
+    <w:semiHidden/>
     <w:unhideWhenUsed/>
   </w:style>
   <w:style w:type="table" w:default="1" w:styleId="TableNormal">

</xml_diff>

<commit_message>
added Chrobaks angle distr for C, new param combinations, small changes
</commit_message>
<xml_diff>
--- a/MPR_documentation.docx
+++ b/MPR_documentation.docx
@@ -10155,6 +10155,98 @@
       <w:pPr>
         <w:pStyle w:val="ListParagraph"/>
         <w:numPr>
+          <w:ilvl w:val="1"/>
+          <w:numId w:val="26"/>
+        </w:numPr>
+        <w:rPr>
+          <w:rFonts w:ascii="Calibri" w:hAnsi="Calibri"/>
+        </w:rPr>
+      </w:pPr>
+      <w:r>
+        <w:rPr>
+          <w:rFonts w:ascii="Calibri" w:hAnsi="Calibri"/>
+        </w:rPr>
+        <w:t xml:space="preserve">If the </w:t>
+      </w:r>
+      <w:proofErr w:type="spellStart"/>
+      <w:r>
+        <w:rPr>
+          <w:rFonts w:ascii="Calibri" w:hAnsi="Calibri"/>
+        </w:rPr>
+        <w:t>matlab</w:t>
+      </w:r>
+      <w:proofErr w:type="spellEnd"/>
+      <w:r>
+        <w:rPr>
+          <w:rFonts w:ascii="Calibri" w:hAnsi="Calibri"/>
+        </w:rPr>
+        <w:t xml:space="preserve"> data is as single variable,  open the workspace, select and copy the 1</w:t>
+      </w:r>
+      <w:r>
+        <w:rPr>
+          <w:rFonts w:ascii="Calibri" w:hAnsi="Calibri"/>
+          <w:vertAlign w:val="superscript"/>
+        </w:rPr>
+        <w:t>st</w:t>
+      </w:r>
+      <w:r>
+        <w:rPr>
+          <w:rFonts w:ascii="Calibri" w:hAnsi="Calibri"/>
+        </w:rPr>
+        <w:t xml:space="preserve"> column and do A=(paste); idem for B=2</w:t>
+      </w:r>
+      <w:r>
+        <w:rPr>
+          <w:rFonts w:ascii="Calibri" w:hAnsi="Calibri"/>
+          <w:vertAlign w:val="superscript"/>
+        </w:rPr>
+        <w:t>nd</w:t>
+      </w:r>
+      <w:r>
+        <w:rPr>
+          <w:rFonts w:ascii="Calibri" w:hAnsi="Calibri"/>
+        </w:rPr>
+        <w:t xml:space="preserve"> column</w:t>
+      </w:r>
+    </w:p>
+    <w:p>
+      <w:pPr>
+        <w:pStyle w:val="ListParagraph"/>
+        <w:numPr>
+          <w:ilvl w:val="1"/>
+          <w:numId w:val="26"/>
+        </w:numPr>
+        <w:rPr>
+          <w:rFonts w:ascii="Calibri" w:hAnsi="Calibri"/>
+        </w:rPr>
+      </w:pPr>
+      <w:r>
+        <w:rPr>
+          <w:rFonts w:ascii="Calibri" w:hAnsi="Calibri"/>
+        </w:rPr>
+        <w:t xml:space="preserve">Then, if </w:t>
+      </w:r>
+      <w:proofErr w:type="spellStart"/>
+      <w:r>
+        <w:rPr>
+          <w:rFonts w:ascii="Calibri" w:hAnsi="Calibri"/>
+        </w:rPr>
+        <w:t>cftool</w:t>
+      </w:r>
+      <w:proofErr w:type="spellEnd"/>
+      <w:r>
+        <w:rPr>
+          <w:rFonts w:ascii="Calibri" w:hAnsi="Calibri"/>
+        </w:rPr>
+        <w:t>, used x=A and y=B</w:t>
+      </w:r>
+      <w:bookmarkStart w:id="0" w:name="_GoBack"/>
+      <w:bookmarkEnd w:id="0"/>
+    </w:p>
+    <w:p>
+      <w:pPr>
+        <w:pStyle w:val="ListParagraph"/>
+        <w:numPr>
           <w:ilvl w:val="0"/>
           <w:numId w:val="26"/>
         </w:numPr>
@@ -10212,8 +10304,6 @@
         </w:rPr>
         <w:t xml:space="preserve"> – use the other cases as reference. Modify the maximum of the distribution (currently 0.08—0.09) and range (currently 45-90deg) as needed.</w:t>
       </w:r>
-      <w:bookmarkStart w:id="0" w:name="_GoBack"/>
-      <w:bookmarkEnd w:id="0"/>
     </w:p>
     <w:sectPr>
       <w:pgSz w:w="12240" w:h="15840"/>
@@ -10356,7 +10446,7 @@
         <w:rFonts w:hint="default"/>
       </w:rPr>
     </w:lvl>
-    <w:lvl w:ilvl="1" w:tplc="04090019" w:tentative="1">
+    <w:lvl w:ilvl="1" w:tplc="04090019">
       <w:start w:val="1"/>
       <w:numFmt w:val="lowerLetter"/>
       <w:lvlText w:val="%2."/>

</xml_diff>

<commit_message>
changes to handle self-sputtering; plus consistent implementation of c4/d4 parameter in reflection
now cases of self-sputtering handled in thompson distribution (by fixing outgoing energy to Esb).
changed sign of c4/d4 in angular dependence of reflection -> no need to change sign in parametrization files
</commit_message>
<xml_diff>
--- a/MPR_documentation.docx
+++ b/MPR_documentation.docx
@@ -5768,6 +5768,188 @@
     <w:p/>
     <w:p>
       <w:r>
+        <w:t>Notes for</w:t>
+      </w:r>
+      <w:r>
+        <w:t xml:space="preserve"> implementing parameters for new projectile-target combinations</w:t>
+      </w:r>
+      <w:r>
+        <w:t>:</w:t>
+      </w:r>
+    </w:p>
+    <w:p/>
+    <w:p>
+      <w:pPr>
+        <w:pStyle w:val="ListParagraph"/>
+        <w:numPr>
+          <w:ilvl w:val="0"/>
+          <w:numId w:val="8"/>
+        </w:numPr>
+      </w:pPr>
+      <w:r>
+        <w:t>For self</w:t>
+      </w:r>
+      <w:r>
+        <w:t>-</w:t>
+      </w:r>
+      <w:r>
+        <w:t xml:space="preserve">bombardment </w:t>
+      </w:r>
+      <w:proofErr w:type="spellStart"/>
+      <w:r>
+        <w:t>Esp</w:t>
+      </w:r>
+      <w:proofErr w:type="spellEnd"/>
+      <w:r>
+        <w:t xml:space="preserve"> is equal to the surface binding energy </w:t>
+      </w:r>
+      <w:proofErr w:type="spellStart"/>
+      <w:r>
+        <w:t>Es</w:t>
+      </w:r>
+      <w:proofErr w:type="spellEnd"/>
+      <w:r>
+        <w:t xml:space="preserve"> of target atoms; for noble gas projectiles </w:t>
+      </w:r>
+      <w:proofErr w:type="spellStart"/>
+      <w:r>
+        <w:t>Esp</w:t>
+      </w:r>
+      <w:proofErr w:type="spellEnd"/>
+      <w:r>
+        <w:t xml:space="preserve"> = 0, for hydrogen isotopes </w:t>
+      </w:r>
+      <w:proofErr w:type="spellStart"/>
+      <w:r>
+        <w:t>Esp</w:t>
+      </w:r>
+      <w:proofErr w:type="spellEnd"/>
+      <w:r>
+        <w:t xml:space="preserve"> = 1 eV is assumed.”</w:t>
+      </w:r>
+    </w:p>
+    <w:p/>
+    <w:p>
+      <w:pPr>
+        <w:pStyle w:val="ListParagraph"/>
+        <w:numPr>
+          <w:ilvl w:val="0"/>
+          <w:numId w:val="8"/>
+        </w:numPr>
+      </w:pPr>
+      <w:proofErr w:type="spellStart"/>
+      <w:r>
+        <w:t>Esp</w:t>
+      </w:r>
+      <w:proofErr w:type="spellEnd"/>
+      <w:r>
+        <w:t xml:space="preserve"> and </w:t>
+      </w:r>
+      <w:proofErr w:type="spellStart"/>
+      <w:r>
+        <w:t>Esb</w:t>
+      </w:r>
+      <w:proofErr w:type="spellEnd"/>
+      <w:r>
+        <w:t xml:space="preserve"> are only used for erosion (not for RN or RE). Either make sure the same values are used in the three parameter files, or skip defining them in the RN and RE parameter files.</w:t>
+      </w:r>
+    </w:p>
+    <w:p/>
+    <w:p>
+      <w:pPr>
+        <w:pStyle w:val="ListParagraph"/>
+        <w:numPr>
+          <w:ilvl w:val="0"/>
+          <w:numId w:val="8"/>
+        </w:numPr>
+      </w:pPr>
+      <w:r>
+        <w:t>tan</w:t>
+      </w:r>
+      <w:r>
+        <w:t>h</w:t>
+      </w:r>
+      <w:r>
+        <w:t xml:space="preserve"> argument (c3*locang</w:t>
+      </w:r>
+      <w:r>
+        <w:t>-</w:t>
+      </w:r>
+      <w:r>
+        <w:t xml:space="preserve">c4) </w:t>
+      </w:r>
+      <w:r>
+        <w:t xml:space="preserve">in particle/energy reflection </w:t>
+      </w:r>
+      <w:r>
+        <w:t>should be near zero not to diverge</w:t>
+      </w:r>
+      <w:r>
+        <w:t xml:space="preserve">. Therefore, </w:t>
+      </w:r>
+      <w:r>
+        <w:t xml:space="preserve"> as c3&gt;0 and c4&lt;0 in tabulated values</w:t>
+      </w:r>
+      <w:r>
+        <w:t>, we</w:t>
+      </w:r>
+      <w:r>
+        <w:t xml:space="preserve"> use </w:t>
+      </w:r>
+      <w:r>
+        <w:t>+</w:t>
+      </w:r>
+      <w:r>
+        <w:t>c4 in our implementation</w:t>
+      </w:r>
+      <w:r>
+        <w:t xml:space="preserve"> (as shown in the formula above)</w:t>
+      </w:r>
+      <w:r>
+        <w:t xml:space="preserve">: </w:t>
+      </w:r>
+      <w:r>
+        <w:rPr>
+          <w:i/>
+        </w:rPr>
+        <w:t>c3*</w:t>
+      </w:r>
+      <w:proofErr w:type="spellStart"/>
+      <w:r>
+        <w:rPr>
+          <w:i/>
+        </w:rPr>
+        <w:t>locang</w:t>
+      </w:r>
+      <w:proofErr w:type="spellEnd"/>
+      <w:r>
+        <w:rPr>
+          <w:i/>
+        </w:rPr>
+        <w:t xml:space="preserve"> </w:t>
+      </w:r>
+      <w:r>
+        <w:rPr>
+          <w:i/>
+        </w:rPr>
+        <w:t>+</w:t>
+      </w:r>
+      <w:r>
+        <w:rPr>
+          <w:i/>
+        </w:rPr>
+        <w:t xml:space="preserve"> c</w:t>
+      </w:r>
+      <w:r>
+        <w:rPr>
+          <w:i/>
+        </w:rPr>
+        <w:t>4</w:t>
+      </w:r>
+    </w:p>
+    <w:p/>
+    <w:p>
+      <w:r>
         <w:t xml:space="preserve">[3] R. </w:t>
       </w:r>
       <w:proofErr w:type="spellStart"/>
@@ -5788,6 +5970,22 @@
       <w:r>
         <w:t>[5] W. Eckstein, Reflection, IPP 17/12 August, 2009</w:t>
       </w:r>
+    </w:p>
+    <w:p>
+      <w:r>
+        <w:t>[6] W. Eckstein and R. Preuss, “</w:t>
+      </w:r>
+      <w:r>
+        <w:rPr>
+          <w:i/>
+        </w:rPr>
+        <w:t>New fit formulae for the sputtering yield</w:t>
+      </w:r>
+      <w:r>
+        <w:t>“ JNM 320 (2003) 209–213</w:t>
+      </w:r>
+    </w:p>
+    <w:p>
       <w:r>
         <w:br w:type="page"/>
       </w:r>
@@ -8941,8 +9139,59 @@
           <w:sz w:val="24"/>
           <w:szCs w:val="24"/>
         </w:rPr>
-        <w:t>energy of sputtered particles)</w:t>
-      </w:r>
+        <w:t>energy of sputtered particles</w:t>
+      </w:r>
+      <w:r>
+        <w:rPr>
+          <w:rFonts w:ascii="Calibri" w:hAnsi="Calibri"/>
+          <w:color w:val="000000" w:themeColor="text1"/>
+          <w:sz w:val="24"/>
+          <w:szCs w:val="24"/>
+        </w:rPr>
+        <w:t xml:space="preserve">. The distribution diverges for self-sputtering (gamma=1), and so we fix </w:t>
+      </w:r>
+      <w:proofErr w:type="spellStart"/>
+      <w:r>
+        <w:rPr>
+          <w:rFonts w:ascii="Calibri" w:hAnsi="Calibri"/>
+          <w:color w:val="000000" w:themeColor="text1"/>
+          <w:sz w:val="24"/>
+          <w:szCs w:val="24"/>
+        </w:rPr>
+        <w:t>Eout</w:t>
+      </w:r>
+      <w:proofErr w:type="spellEnd"/>
+      <w:r>
+        <w:rPr>
+          <w:rFonts w:ascii="Calibri" w:hAnsi="Calibri"/>
+          <w:color w:val="000000" w:themeColor="text1"/>
+          <w:sz w:val="24"/>
+          <w:szCs w:val="24"/>
+        </w:rPr>
+        <w:t>=</w:t>
+      </w:r>
+      <w:proofErr w:type="spellStart"/>
+      <w:r>
+        <w:rPr>
+          <w:rFonts w:ascii="Calibri" w:hAnsi="Calibri"/>
+          <w:color w:val="000000" w:themeColor="text1"/>
+          <w:sz w:val="24"/>
+          <w:szCs w:val="24"/>
+        </w:rPr>
+        <w:t>Esb</w:t>
+      </w:r>
+      <w:proofErr w:type="spellEnd"/>
+      <w:r>
+        <w:rPr>
+          <w:rFonts w:ascii="Calibri" w:hAnsi="Calibri"/>
+          <w:color w:val="000000" w:themeColor="text1"/>
+          <w:sz w:val="24"/>
+          <w:szCs w:val="24"/>
+        </w:rPr>
+        <w:t xml:space="preserve"> – this is currently not used, anyway</w:t>
+      </w:r>
+      <w:bookmarkStart w:id="0" w:name="_GoBack"/>
+      <w:bookmarkEnd w:id="0"/>
     </w:p>
     <w:p>
       <w:pPr>
@@ -10240,8 +10489,6 @@
         </w:rPr>
         <w:t>, used x=A and y=B</w:t>
       </w:r>
-      <w:bookmarkStart w:id="0" w:name="_GoBack"/>
-      <w:bookmarkEnd w:id="0"/>
     </w:p>
     <w:p>
       <w:pPr>

</xml_diff>